<commit_message>
[Update] queryable state and ALS
</commit_message>
<xml_diff>
--- a/doc/Model Serving on Flink.docx
+++ b/doc/Model Serving on Flink.docx
@@ -1015,6 +1015,8 @@
           <w:r>
             <w:t>Table of Contents</w:t>
           </w:r>
+          <w:bookmarkStart w:id="0" w:name="_GoBack"/>
+          <w:bookmarkEnd w:id="0"/>
         </w:p>
         <w:p>
           <w:pPr>
@@ -1047,7 +1049,7 @@
             </w:rPr>
             <w:fldChar w:fldCharType="separate"/>
           </w:r>
-          <w:hyperlink w:anchor="_Toc482963191" w:history="1">
+          <w:hyperlink w:anchor="_Toc482979224" w:history="1">
             <w:r>
               <w:rPr>
                 <w:rStyle w:val="Hyperlink"/>
@@ -1092,7 +1094,7 @@
                 <w:noProof/>
                 <w:webHidden/>
               </w:rPr>
-              <w:instrText xml:space="preserve"> PAGEREF _Toc482963191 \h </w:instrText>
+              <w:instrText xml:space="preserve"> PAGEREF _Toc482979224 \h </w:instrText>
             </w:r>
             <w:r>
               <w:rPr>
@@ -1139,7 +1141,7 @@
               <w:lang w:val="en-GB" w:eastAsia="en-GB"/>
             </w:rPr>
           </w:pPr>
-          <w:hyperlink w:anchor="_Toc482963192" w:history="1">
+          <w:hyperlink w:anchor="_Toc482979225" w:history="1">
             <w:r>
               <w:rPr>
                 <w:rStyle w:val="Hyperlink"/>
@@ -1186,7 +1188,7 @@
                 <w:noProof/>
                 <w:webHidden/>
               </w:rPr>
-              <w:instrText xml:space="preserve"> PAGEREF _Toc482963192 \h </w:instrText>
+              <w:instrText xml:space="preserve"> PAGEREF _Toc482979225 \h </w:instrText>
             </w:r>
             <w:r>
               <w:rPr>
@@ -1231,7 +1233,7 @@
               <w:lang w:val="en-GB" w:eastAsia="en-GB"/>
             </w:rPr>
           </w:pPr>
-          <w:hyperlink w:anchor="_Toc482963193" w:history="1">
+          <w:hyperlink w:anchor="_Toc482979226" w:history="1">
             <w:r>
               <w:rPr>
                 <w:rStyle w:val="Hyperlink"/>
@@ -1258,7 +1260,7 @@
                 <w:noProof/>
                 <w:webHidden/>
               </w:rPr>
-              <w:instrText xml:space="preserve"> PAGEREF _Toc482963193 \h </w:instrText>
+              <w:instrText xml:space="preserve"> PAGEREF _Toc482979226 \h </w:instrText>
             </w:r>
             <w:r>
               <w:rPr>
@@ -1303,7 +1305,7 @@
               <w:lang w:val="en-GB" w:eastAsia="en-GB"/>
             </w:rPr>
           </w:pPr>
-          <w:hyperlink w:anchor="_Toc482963194" w:history="1">
+          <w:hyperlink w:anchor="_Toc482979227" w:history="1">
             <w:r>
               <w:rPr>
                 <w:rStyle w:val="Hyperlink"/>
@@ -1330,7 +1332,7 @@
                 <w:noProof/>
                 <w:webHidden/>
               </w:rPr>
-              <w:instrText xml:space="preserve"> PAGEREF _Toc482963194 \h </w:instrText>
+              <w:instrText xml:space="preserve"> PAGEREF _Toc482979227 \h </w:instrText>
             </w:r>
             <w:r>
               <w:rPr>
@@ -1375,7 +1377,7 @@
               <w:lang w:val="en-GB" w:eastAsia="en-GB"/>
             </w:rPr>
           </w:pPr>
-          <w:hyperlink w:anchor="_Toc482963195" w:history="1">
+          <w:hyperlink w:anchor="_Toc482979228" w:history="1">
             <w:r>
               <w:rPr>
                 <w:rStyle w:val="Hyperlink"/>
@@ -1402,7 +1404,7 @@
                 <w:noProof/>
                 <w:webHidden/>
               </w:rPr>
-              <w:instrText xml:space="preserve"> PAGEREF _Toc482963195 \h </w:instrText>
+              <w:instrText xml:space="preserve"> PAGEREF _Toc482979228 \h </w:instrText>
             </w:r>
             <w:r>
               <w:rPr>
@@ -1448,7 +1450,7 @@
               <w:lang w:val="en-GB" w:eastAsia="en-GB"/>
             </w:rPr>
           </w:pPr>
-          <w:hyperlink w:anchor="_Toc482963196" w:history="1">
+          <w:hyperlink w:anchor="_Toc482979229" w:history="1">
             <w:r>
               <w:rPr>
                 <w:rStyle w:val="Hyperlink"/>
@@ -1492,7 +1494,7 @@
                 <w:noProof/>
                 <w:webHidden/>
               </w:rPr>
-              <w:instrText xml:space="preserve"> PAGEREF _Toc482963196 \h </w:instrText>
+              <w:instrText xml:space="preserve"> PAGEREF _Toc482979229 \h </w:instrText>
             </w:r>
             <w:r>
               <w:rPr>
@@ -1537,7 +1539,7 @@
               <w:lang w:val="en-GB" w:eastAsia="en-GB"/>
             </w:rPr>
           </w:pPr>
-          <w:hyperlink w:anchor="_Toc482963197" w:history="1">
+          <w:hyperlink w:anchor="_Toc482979230" w:history="1">
             <w:r>
               <w:rPr>
                 <w:rStyle w:val="Hyperlink"/>
@@ -1564,7 +1566,79 @@
                 <w:noProof/>
                 <w:webHidden/>
               </w:rPr>
-              <w:instrText xml:space="preserve"> PAGEREF _Toc482963197 \h </w:instrText>
+              <w:instrText xml:space="preserve"> PAGEREF _Toc482979230 \h </w:instrText>
+            </w:r>
+            <w:r>
+              <w:rPr>
+                <w:noProof/>
+                <w:webHidden/>
+              </w:rPr>
+            </w:r>
+            <w:r>
+              <w:rPr>
+                <w:noProof/>
+                <w:webHidden/>
+              </w:rPr>
+              <w:fldChar w:fldCharType="separate"/>
+            </w:r>
+            <w:r>
+              <w:rPr>
+                <w:noProof/>
+                <w:webHidden/>
+              </w:rPr>
+              <w:t>6</w:t>
+            </w:r>
+            <w:r>
+              <w:rPr>
+                <w:noProof/>
+                <w:webHidden/>
+              </w:rPr>
+              <w:fldChar w:fldCharType="end"/>
+            </w:r>
+          </w:hyperlink>
+        </w:p>
+        <w:p>
+          <w:pPr>
+            <w:pStyle w:val="TOC2"/>
+            <w:tabs>
+              <w:tab w:val="right" w:leader="dot" w:pos="9010"/>
+            </w:tabs>
+            <w:rPr>
+              <w:smallCaps w:val="0"/>
+              <w:noProof/>
+              <w:sz w:val="24"/>
+              <w:szCs w:val="24"/>
+              <w:lang w:val="en-GB" w:eastAsia="en-GB"/>
+            </w:rPr>
+          </w:pPr>
+          <w:hyperlink w:anchor="_Toc482979231" w:history="1">
+            <w:r>
+              <w:rPr>
+                <w:rStyle w:val="Hyperlink"/>
+                <w:noProof/>
+              </w:rPr>
+              <w:t>Queryable State in Flink</w:t>
+            </w:r>
+            <w:r>
+              <w:rPr>
+                <w:noProof/>
+                <w:webHidden/>
+              </w:rPr>
+              <w:tab/>
+            </w:r>
+            <w:r>
+              <w:rPr>
+                <w:noProof/>
+                <w:webHidden/>
+              </w:rPr>
+              <w:fldChar w:fldCharType="begin"/>
+            </w:r>
+            <w:r>
+              <w:rPr>
+                <w:noProof/>
+                <w:webHidden/>
+              </w:rPr>
+              <w:instrText xml:space="preserve"> PAGEREF _Toc482979231 \h </w:instrText>
             </w:r>
             <w:r>
               <w:rPr>
@@ -1609,13 +1683,13 @@
               <w:lang w:val="en-GB" w:eastAsia="en-GB"/>
             </w:rPr>
           </w:pPr>
-          <w:hyperlink w:anchor="_Toc482963198" w:history="1">
+          <w:hyperlink w:anchor="_Toc482979232" w:history="1">
             <w:r>
               <w:rPr>
                 <w:rStyle w:val="Hyperlink"/>
                 <w:noProof/>
               </w:rPr>
-              <w:t>Queryable State in Flink</w:t>
+              <w:t>State in Flink</w:t>
             </w:r>
             <w:r>
               <w:rPr>
@@ -1636,7 +1710,7 @@
                 <w:noProof/>
                 <w:webHidden/>
               </w:rPr>
-              <w:instrText xml:space="preserve"> PAGEREF _Toc482963198 \h </w:instrText>
+              <w:instrText xml:space="preserve"> PAGEREF _Toc482979232 \h </w:instrText>
             </w:r>
             <w:r>
               <w:rPr>
@@ -1657,6 +1731,150 @@
                 <w:webHidden/>
               </w:rPr>
               <w:t>6</w:t>
+            </w:r>
+            <w:r>
+              <w:rPr>
+                <w:noProof/>
+                <w:webHidden/>
+              </w:rPr>
+              <w:fldChar w:fldCharType="end"/>
+            </w:r>
+          </w:hyperlink>
+        </w:p>
+        <w:p>
+          <w:pPr>
+            <w:pStyle w:val="TOC3"/>
+            <w:tabs>
+              <w:tab w:val="right" w:leader="dot" w:pos="9010"/>
+            </w:tabs>
+            <w:rPr>
+              <w:i w:val="0"/>
+              <w:noProof/>
+              <w:sz w:val="24"/>
+              <w:szCs w:val="24"/>
+              <w:lang w:val="en-GB" w:eastAsia="en-GB"/>
+            </w:rPr>
+          </w:pPr>
+          <w:hyperlink w:anchor="_Toc482979233" w:history="1">
+            <w:r>
+              <w:rPr>
+                <w:rStyle w:val="Hyperlink"/>
+                <w:noProof/>
+              </w:rPr>
+              <w:t>Queryable State</w:t>
+            </w:r>
+            <w:r>
+              <w:rPr>
+                <w:noProof/>
+                <w:webHidden/>
+              </w:rPr>
+              <w:tab/>
+            </w:r>
+            <w:r>
+              <w:rPr>
+                <w:noProof/>
+                <w:webHidden/>
+              </w:rPr>
+              <w:fldChar w:fldCharType="begin"/>
+            </w:r>
+            <w:r>
+              <w:rPr>
+                <w:noProof/>
+                <w:webHidden/>
+              </w:rPr>
+              <w:instrText xml:space="preserve"> PAGEREF _Toc482979233 \h </w:instrText>
+            </w:r>
+            <w:r>
+              <w:rPr>
+                <w:noProof/>
+                <w:webHidden/>
+              </w:rPr>
+            </w:r>
+            <w:r>
+              <w:rPr>
+                <w:noProof/>
+                <w:webHidden/>
+              </w:rPr>
+              <w:fldChar w:fldCharType="separate"/>
+            </w:r>
+            <w:r>
+              <w:rPr>
+                <w:noProof/>
+                <w:webHidden/>
+              </w:rPr>
+              <w:t>7</w:t>
+            </w:r>
+            <w:r>
+              <w:rPr>
+                <w:noProof/>
+                <w:webHidden/>
+              </w:rPr>
+              <w:fldChar w:fldCharType="end"/>
+            </w:r>
+          </w:hyperlink>
+        </w:p>
+        <w:p>
+          <w:pPr>
+            <w:pStyle w:val="TOC3"/>
+            <w:tabs>
+              <w:tab w:val="right" w:leader="dot" w:pos="9010"/>
+            </w:tabs>
+            <w:rPr>
+              <w:i w:val="0"/>
+              <w:noProof/>
+              <w:sz w:val="24"/>
+              <w:szCs w:val="24"/>
+              <w:lang w:val="en-GB" w:eastAsia="en-GB"/>
+            </w:rPr>
+          </w:pPr>
+          <w:hyperlink w:anchor="_Toc482979234" w:history="1">
+            <w:r>
+              <w:rPr>
+                <w:rStyle w:val="Hyperlink"/>
+                <w:noProof/>
+              </w:rPr>
+              <w:t>RocksDB state backend</w:t>
+            </w:r>
+            <w:r>
+              <w:rPr>
+                <w:noProof/>
+                <w:webHidden/>
+              </w:rPr>
+              <w:tab/>
+            </w:r>
+            <w:r>
+              <w:rPr>
+                <w:noProof/>
+                <w:webHidden/>
+              </w:rPr>
+              <w:fldChar w:fldCharType="begin"/>
+            </w:r>
+            <w:r>
+              <w:rPr>
+                <w:noProof/>
+                <w:webHidden/>
+              </w:rPr>
+              <w:instrText xml:space="preserve"> PAGEREF _Toc482979234 \h </w:instrText>
+            </w:r>
+            <w:r>
+              <w:rPr>
+                <w:noProof/>
+                <w:webHidden/>
+              </w:rPr>
+            </w:r>
+            <w:r>
+              <w:rPr>
+                <w:noProof/>
+                <w:webHidden/>
+              </w:rPr>
+              <w:fldChar w:fldCharType="separate"/>
+            </w:r>
+            <w:r>
+              <w:rPr>
+                <w:noProof/>
+                <w:webHidden/>
+              </w:rPr>
+              <w:t>7</w:t>
             </w:r>
             <w:r>
               <w:rPr>
@@ -1681,7 +1899,7 @@
               <w:lang w:val="en-GB" w:eastAsia="en-GB"/>
             </w:rPr>
           </w:pPr>
-          <w:hyperlink w:anchor="_Toc482963199" w:history="1">
+          <w:hyperlink w:anchor="_Toc482979235" w:history="1">
             <w:r>
               <w:rPr>
                 <w:rStyle w:val="Hyperlink"/>
@@ -1708,7 +1926,7 @@
                 <w:noProof/>
                 <w:webHidden/>
               </w:rPr>
-              <w:instrText xml:space="preserve"> PAGEREF _Toc482963199 \h </w:instrText>
+              <w:instrText xml:space="preserve"> PAGEREF _Toc482979235 \h </w:instrText>
             </w:r>
             <w:r>
               <w:rPr>
@@ -1728,7 +1946,7 @@
                 <w:noProof/>
                 <w:webHidden/>
               </w:rPr>
-              <w:t>6</w:t>
+              <w:t>7</w:t>
             </w:r>
             <w:r>
               <w:rPr>
@@ -1753,7 +1971,7 @@
               <w:lang w:val="en-GB" w:eastAsia="en-GB"/>
             </w:rPr>
           </w:pPr>
-          <w:hyperlink w:anchor="_Toc482963200" w:history="1">
+          <w:hyperlink w:anchor="_Toc482979236" w:history="1">
             <w:r>
               <w:rPr>
                 <w:rStyle w:val="Hyperlink"/>
@@ -1780,7 +1998,7 @@
                 <w:noProof/>
                 <w:webHidden/>
               </w:rPr>
-              <w:instrText xml:space="preserve"> PAGEREF _Toc482963200 \h </w:instrText>
+              <w:instrText xml:space="preserve"> PAGEREF _Toc482979236 \h </w:instrText>
             </w:r>
             <w:r>
               <w:rPr>
@@ -1800,7 +2018,7 @@
                 <w:noProof/>
                 <w:webHidden/>
               </w:rPr>
-              <w:t>6</w:t>
+              <w:t>7</w:t>
             </w:r>
             <w:r>
               <w:rPr>
@@ -1825,13 +2043,21 @@
               <w:lang w:val="en-GB" w:eastAsia="en-GB"/>
             </w:rPr>
           </w:pPr>
-          <w:hyperlink w:anchor="_Toc482963201" w:history="1">
+          <w:hyperlink w:anchor="_Toc482979237" w:history="1">
             <w:r>
               <w:rPr>
                 <w:rStyle w:val="Hyperlink"/>
                 <w:noProof/>
-              </w:rPr>
-              <w:t>ALS</w:t>
+                <w:lang w:val="en-GB"/>
+              </w:rPr>
+              <w:t>Alternating Least Squares (</w:t>
+            </w:r>
+            <w:r>
+              <w:rPr>
+                <w:rStyle w:val="Hyperlink"/>
+                <w:noProof/>
+              </w:rPr>
+              <w:t>ALS)</w:t>
             </w:r>
             <w:r>
               <w:rPr>
@@ -1852,7 +2078,7 @@
                 <w:noProof/>
                 <w:webHidden/>
               </w:rPr>
-              <w:instrText xml:space="preserve"> PAGEREF _Toc482963201 \h </w:instrText>
+              <w:instrText xml:space="preserve"> PAGEREF _Toc482979237 \h </w:instrText>
             </w:r>
             <w:r>
               <w:rPr>
@@ -1872,7 +2098,7 @@
                 <w:noProof/>
                 <w:webHidden/>
               </w:rPr>
-              <w:t>6</w:t>
+              <w:t>7</w:t>
             </w:r>
             <w:r>
               <w:rPr>
@@ -1899,7 +2125,7 @@
               <w:lang w:val="en-GB" w:eastAsia="en-GB"/>
             </w:rPr>
           </w:pPr>
-          <w:hyperlink w:anchor="_Toc482963202" w:history="1">
+          <w:hyperlink w:anchor="_Toc482979238" w:history="1">
             <w:r>
               <w:rPr>
                 <w:rStyle w:val="Hyperlink"/>
@@ -1944,7 +2170,7 @@
                 <w:noProof/>
                 <w:webHidden/>
               </w:rPr>
-              <w:instrText xml:space="preserve"> PAGEREF _Toc482963202 \h </w:instrText>
+              <w:instrText xml:space="preserve"> PAGEREF _Toc482979238 \h </w:instrText>
             </w:r>
             <w:r>
               <w:rPr>
@@ -1964,7 +2190,7 @@
                 <w:noProof/>
                 <w:webHidden/>
               </w:rPr>
-              <w:t>7</w:t>
+              <w:t>8</w:t>
             </w:r>
             <w:r>
               <w:rPr>
@@ -1991,7 +2217,7 @@
               <w:lang w:val="en-GB" w:eastAsia="en-GB"/>
             </w:rPr>
           </w:pPr>
-          <w:hyperlink w:anchor="_Toc482963203" w:history="1">
+          <w:hyperlink w:anchor="_Toc482979239" w:history="1">
             <w:r>
               <w:rPr>
                 <w:rStyle w:val="Hyperlink"/>
@@ -2036,7 +2262,7 @@
                 <w:noProof/>
                 <w:webHidden/>
               </w:rPr>
-              <w:instrText xml:space="preserve"> PAGEREF _Toc482963203 \h </w:instrText>
+              <w:instrText xml:space="preserve"> PAGEREF _Toc482979239 \h </w:instrText>
             </w:r>
             <w:r>
               <w:rPr>
@@ -2056,7 +2282,7 @@
                 <w:noProof/>
                 <w:webHidden/>
               </w:rPr>
-              <w:t>7</w:t>
+              <w:t>8</w:t>
             </w:r>
             <w:r>
               <w:rPr>
@@ -2083,7 +2309,7 @@
               <w:lang w:val="en-GB" w:eastAsia="en-GB"/>
             </w:rPr>
           </w:pPr>
-          <w:hyperlink w:anchor="_Toc482963204" w:history="1">
+          <w:hyperlink w:anchor="_Toc482979240" w:history="1">
             <w:r>
               <w:rPr>
                 <w:rStyle w:val="Hyperlink"/>
@@ -2128,7 +2354,7 @@
                 <w:noProof/>
                 <w:webHidden/>
               </w:rPr>
-              <w:instrText xml:space="preserve"> PAGEREF _Toc482963204 \h </w:instrText>
+              <w:instrText xml:space="preserve"> PAGEREF _Toc482979240 \h </w:instrText>
             </w:r>
             <w:r>
               <w:rPr>
@@ -2148,7 +2374,7 @@
                 <w:noProof/>
                 <w:webHidden/>
               </w:rPr>
-              <w:t>7</w:t>
+              <w:t>8</w:t>
             </w:r>
             <w:r>
               <w:rPr>
@@ -2175,7 +2401,7 @@
               <w:lang w:val="en-GB" w:eastAsia="en-GB"/>
             </w:rPr>
           </w:pPr>
-          <w:hyperlink w:anchor="_Toc482963205" w:history="1">
+          <w:hyperlink w:anchor="_Toc482979241" w:history="1">
             <w:r>
               <w:rPr>
                 <w:rStyle w:val="Hyperlink"/>
@@ -2220,7 +2446,7 @@
                 <w:noProof/>
                 <w:webHidden/>
               </w:rPr>
-              <w:instrText xml:space="preserve"> PAGEREF _Toc482963205 \h </w:instrText>
+              <w:instrText xml:space="preserve"> PAGEREF _Toc482979241 \h </w:instrText>
             </w:r>
             <w:r>
               <w:rPr>
@@ -2240,7 +2466,7 @@
                 <w:noProof/>
                 <w:webHidden/>
               </w:rPr>
-              <w:t>7</w:t>
+              <w:t>8</w:t>
             </w:r>
             <w:r>
               <w:rPr>
@@ -2267,7 +2493,7 @@
               <w:lang w:val="en-GB" w:eastAsia="en-GB"/>
             </w:rPr>
           </w:pPr>
-          <w:hyperlink w:anchor="_Toc482963206" w:history="1">
+          <w:hyperlink w:anchor="_Toc482979242" w:history="1">
             <w:r>
               <w:rPr>
                 <w:rStyle w:val="Hyperlink"/>
@@ -2312,7 +2538,7 @@
                 <w:noProof/>
                 <w:webHidden/>
               </w:rPr>
-              <w:instrText xml:space="preserve"> PAGEREF _Toc482963206 \h </w:instrText>
+              <w:instrText xml:space="preserve"> PAGEREF _Toc482979242 \h </w:instrText>
             </w:r>
             <w:r>
               <w:rPr>
@@ -2332,7 +2558,7 @@
                 <w:noProof/>
                 <w:webHidden/>
               </w:rPr>
-              <w:t>7</w:t>
+              <w:t>8</w:t>
             </w:r>
             <w:r>
               <w:rPr>
@@ -2465,26 +2691,6 @@
         </w:rPr>
       </w:pPr>
     </w:p>
-    <w:p>
-      <w:pPr>
-        <w:rPr>
-          <w:rFonts w:asciiTheme="majorHAnsi" w:eastAsiaTheme="majorEastAsia" w:hAnsiTheme="majorHAnsi" w:cstheme="majorBidi"/>
-          <w:b/>
-          <w:bCs/>
-          <w:color w:val="823B0B" w:themeColor="accent2" w:themeShade="7F"/>
-        </w:rPr>
-      </w:pPr>
-    </w:p>
-    <w:p>
-      <w:pPr>
-        <w:rPr>
-          <w:rFonts w:asciiTheme="majorHAnsi" w:eastAsiaTheme="majorEastAsia" w:hAnsiTheme="majorHAnsi" w:cstheme="majorBidi"/>
-          <w:b/>
-          <w:bCs/>
-          <w:color w:val="823B0B" w:themeColor="accent2" w:themeShade="7F"/>
-        </w:rPr>
-      </w:pPr>
-    </w:p>
     <w:p/>
     <w:p>
       <w:pPr>
@@ -2494,14 +2700,14 @@
           <w:numId w:val="14"/>
         </w:numPr>
       </w:pPr>
-      <w:bookmarkStart w:id="0" w:name="_Toc482963191"/>
+      <w:bookmarkStart w:id="1" w:name="_Toc482979224"/>
       <w:r>
         <w:t>I</w:t>
       </w:r>
       <w:r>
         <w:t>ntroduction</w:t>
       </w:r>
-      <w:bookmarkEnd w:id="0"/>
+      <w:bookmarkEnd w:id="1"/>
     </w:p>
     <w:p/>
     <w:p/>
@@ -2538,22 +2744,20 @@
           <w:lang w:val="en-GB"/>
         </w:rPr>
       </w:pPr>
-      <w:bookmarkStart w:id="1" w:name="_Toc482963192"/>
+      <w:bookmarkStart w:id="2" w:name="_Toc482979225"/>
       <w:r>
         <w:rPr>
           <w:lang w:val="en-GB"/>
         </w:rPr>
         <w:t>Background and related work</w:t>
       </w:r>
-      <w:bookmarkStart w:id="2" w:name="_GoBack"/>
-      <w:bookmarkEnd w:id="1"/>
       <w:bookmarkEnd w:id="2"/>
     </w:p>
     <w:p>
       <w:pPr>
         <w:pStyle w:val="Heading2"/>
       </w:pPr>
-      <w:bookmarkStart w:id="3" w:name="_Toc482963193"/>
+      <w:bookmarkStart w:id="3" w:name="_Toc482979226"/>
       <w:r>
         <w:t>Machine learning</w:t>
       </w:r>
@@ -2613,7 +2817,7 @@
       <w:pPr>
         <w:pStyle w:val="Heading2"/>
       </w:pPr>
-      <w:bookmarkStart w:id="4" w:name="_Toc482963194"/>
+      <w:bookmarkStart w:id="4" w:name="_Toc482979227"/>
       <w:r>
         <w:t>Model Serving</w:t>
       </w:r>
@@ -2799,7 +3003,7 @@
       <w:pPr>
         <w:pStyle w:val="Heading2"/>
       </w:pPr>
-      <w:bookmarkStart w:id="5" w:name="_Toc482963195"/>
+      <w:bookmarkStart w:id="5" w:name="_Toc482979228"/>
       <w:r>
         <w:t>Model Serving</w:t>
       </w:r>
@@ -2822,13 +3026,7 @@
         <w:t>TODO</w:t>
       </w:r>
       <w:r>
-        <w:t xml:space="preserve">: </w:t>
-      </w:r>
-      <w:r>
-        <w:t>LASER</w:t>
-      </w:r>
-      <w:r>
-        <w:t xml:space="preserve">, </w:t>
+        <w:t xml:space="preserve">: LASER, </w:t>
       </w:r>
       <w:proofErr w:type="spellStart"/>
       <w:r>
@@ -2858,7 +3056,7 @@
           <w:numId w:val="7"/>
         </w:numPr>
       </w:pPr>
-      <w:bookmarkStart w:id="6" w:name="_Toc482963196"/>
+      <w:bookmarkStart w:id="6" w:name="_Toc482979229"/>
       <w:proofErr w:type="spellStart"/>
       <w:r>
         <w:t>Velox</w:t>
@@ -3217,7 +3415,7 @@
       <w:pPr>
         <w:pStyle w:val="Heading2"/>
       </w:pPr>
-      <w:bookmarkStart w:id="7" w:name="_Toc482963197"/>
+      <w:bookmarkStart w:id="7" w:name="_Toc482979230"/>
       <w:r>
         <w:t>Apache Flink</w:t>
       </w:r>
@@ -3285,35 +3483,257 @@
     </w:p>
     <w:p>
       <w:pPr>
+        <w:pStyle w:val="Heading2"/>
+      </w:pPr>
+      <w:bookmarkStart w:id="8" w:name="_Toc482979231"/>
+      <w:r>
+        <w:t>Queryable State</w:t>
+      </w:r>
+      <w:r>
+        <w:t xml:space="preserve"> in Flink</w:t>
+      </w:r>
+      <w:bookmarkEnd w:id="8"/>
+    </w:p>
+    <w:p>
+      <w:pPr>
+        <w:jc w:val="both"/>
+      </w:pPr>
+      <w:r>
+        <w:t>In this section we explore queryable state</w:t>
+      </w:r>
+      <w:r>
+        <w:t xml:space="preserve"> [8]</w:t>
+      </w:r>
+      <w:r>
+        <w:t xml:space="preserve"> fe</w:t>
+      </w:r>
+      <w:r>
+        <w:t>ature of Flink, and how it is suitable for serving the machine learning models on Flink.</w:t>
+      </w:r>
+    </w:p>
+    <w:p>
+      <w:pPr>
         <w:pStyle w:val="Heading3"/>
-      </w:pPr>
-      <w:bookmarkStart w:id="8" w:name="_Toc482963198"/>
+        <w:jc w:val="both"/>
+      </w:pPr>
+      <w:bookmarkStart w:id="9" w:name="_Toc482979232"/>
+      <w:r>
+        <w:t>State in Flink</w:t>
+      </w:r>
+      <w:bookmarkEnd w:id="9"/>
+    </w:p>
+    <w:p>
+      <w:pPr>
+        <w:jc w:val="both"/>
+      </w:pPr>
+      <w:r>
+        <w:t>Apache Flink provides stateful functions and operators, thus Flink streaming applications can maintain the value, aggregation or summary of data that has been processed over time. The state in Flink can be classified into keyed state and operator state.  On a keyed stream, Flink provides state per key per operator instance. Keys are grouped into Key</w:t>
+      </w:r>
+      <w:r>
+        <w:t xml:space="preserve"> </w:t>
+      </w:r>
+      <w:r>
+        <w:t>Groups such that at any given time, each key is part of only one K</w:t>
+      </w:r>
+      <w:r>
+        <w:t>ey G</w:t>
+      </w:r>
+      <w:r>
+        <w:t xml:space="preserve">roup and each parallel instance of a keyed operator works with the keys of one or more key groups. </w:t>
+      </w:r>
+      <w:r>
+        <w:t xml:space="preserve">In Operator state, each operator state is bound to one parallel instance of the operator. </w:t>
+      </w:r>
+    </w:p>
+    <w:p>
+      <w:pPr>
+        <w:jc w:val="both"/>
+      </w:pPr>
+      <w:r>
+        <w:t xml:space="preserve">Both these states can further be classified into either managed state or raw state. In managed state, data structures controlled by the run-time in Flink is used, where as in Raw state, operators keep their own data structures. </w:t>
+      </w:r>
+    </w:p>
+    <w:p>
+      <w:pPr>
+        <w:pStyle w:val="Heading3"/>
+        <w:jc w:val="both"/>
+      </w:pPr>
+      <w:bookmarkStart w:id="10" w:name="_Toc482979233"/>
       <w:r>
         <w:t>Queryable State</w:t>
       </w:r>
-      <w:r>
-        <w:t xml:space="preserve"> in Flink</w:t>
-      </w:r>
-      <w:bookmarkEnd w:id="8"/>
+      <w:bookmarkEnd w:id="10"/>
+    </w:p>
+    <w:p>
+      <w:pPr>
+        <w:jc w:val="both"/>
+      </w:pPr>
+      <w:r>
+        <w:t xml:space="preserve">Flink allows managed keyed state to be made queryable for applications which reside outside of Flink. This eliminates the need of having distributed operations or transactions with external systems such as key value stores, avoiding certain bottlenecks. </w:t>
+      </w:r>
+      <w:r>
+        <w:t>This is relatively a new feature in Flink (</w:t>
+      </w:r>
+      <w:r>
+        <w:t>released in version 1.2.0 in February 2017</w:t>
+      </w:r>
+      <w:r>
+        <w:t>)</w:t>
+      </w:r>
+      <w:r>
+        <w:t xml:space="preserve">, which also includes an API to query the state from external applications. </w:t>
+      </w:r>
+      <w:r>
+        <w:t xml:space="preserve">At the time of writing this paper, </w:t>
+      </w:r>
+      <w:r>
+        <w:t xml:space="preserve">queryable state is feasible only on keyed streams and manually managed state instances. That means, it is not yet possible to query the contents of a window (this is expected to be fixed soon). Also, the life cycle of queryable state is bound to the life cycle of a job. In future versions, the queryable state may be decoupled from the life cycle of a job allowing queries even after the job finishes. </w:t>
+      </w:r>
+    </w:p>
+    <w:p>
+      <w:pPr>
+        <w:pStyle w:val="Heading3"/>
+      </w:pPr>
+      <w:bookmarkStart w:id="11" w:name="_Toc482979234"/>
+      <w:proofErr w:type="spellStart"/>
+      <w:r>
+        <w:t>RocksDB</w:t>
+      </w:r>
+      <w:proofErr w:type="spellEnd"/>
+      <w:r>
+        <w:t xml:space="preserve"> state backend</w:t>
+      </w:r>
+      <w:bookmarkEnd w:id="11"/>
+    </w:p>
+    <w:p>
+      <w:pPr>
+        <w:jc w:val="both"/>
+      </w:pPr>
+      <w:proofErr w:type="spellStart"/>
+      <w:r>
+        <w:t>RocksDB</w:t>
+      </w:r>
+      <w:proofErr w:type="spellEnd"/>
+      <w:r>
+        <w:t xml:space="preserve"> </w:t>
+      </w:r>
+      <w:r>
+        <w:t xml:space="preserve">[9] is a persistent key value store </w:t>
+      </w:r>
+      <w:r>
+        <w:t>developed and maintained by Facebook Database Engineering Team</w:t>
+      </w:r>
+      <w:r>
+        <w:t xml:space="preserve">, </w:t>
+      </w:r>
+      <w:r>
+        <w:t>where keys and values are arbitrary byte streams</w:t>
+      </w:r>
+      <w:r>
+        <w:t xml:space="preserve">. </w:t>
+      </w:r>
+      <w:proofErr w:type="spellStart"/>
+      <w:r>
+        <w:t>RcoksDB</w:t>
+      </w:r>
+      <w:proofErr w:type="spellEnd"/>
+      <w:r>
+        <w:t xml:space="preserve"> provides extremely low latencies</w:t>
+      </w:r>
+      <w:r>
+        <w:t xml:space="preserve"> and </w:t>
+      </w:r>
+      <w:r>
+        <w:t>supports atomic reads and writes.</w:t>
+      </w:r>
+      <w:r>
+        <w:t xml:space="preserve"> </w:t>
+      </w:r>
+      <w:proofErr w:type="spellStart"/>
+      <w:r>
+        <w:t>RocksDB</w:t>
+      </w:r>
+      <w:proofErr w:type="spellEnd"/>
+      <w:r>
+        <w:t xml:space="preserve"> is designed in such a way that it is performant for fast storage and for server workloads. </w:t>
+      </w:r>
+      <w:proofErr w:type="spellStart"/>
+      <w:r>
+        <w:t>RocksDB</w:t>
+      </w:r>
+      <w:proofErr w:type="spellEnd"/>
+      <w:r>
+        <w:t xml:space="preserve"> provides flexible configuration settings that can be tuned for different production environments such as pure memory, flash, hard disk or HDFS, and support high random-read workloads and storing terabytes of data in a single database.</w:t>
+      </w:r>
+      <w:r>
+        <w:t xml:space="preserve"> </w:t>
+      </w:r>
+      <w:proofErr w:type="spellStart"/>
+      <w:r>
+        <w:t>RocksDB</w:t>
+      </w:r>
+      <w:proofErr w:type="spellEnd"/>
+      <w:r>
+        <w:t xml:space="preserve"> is one of the state </w:t>
+      </w:r>
+      <w:proofErr w:type="spellStart"/>
+      <w:r>
+        <w:t>backends</w:t>
+      </w:r>
+      <w:proofErr w:type="spellEnd"/>
+      <w:r>
+        <w:t xml:space="preserve"> supported by Flink out of the box. Flink encourages </w:t>
+      </w:r>
+      <w:r>
+        <w:t xml:space="preserve">to use the </w:t>
+      </w:r>
+      <w:proofErr w:type="spellStart"/>
+      <w:r>
+        <w:t>RocksDB</w:t>
+      </w:r>
+      <w:proofErr w:type="spellEnd"/>
+      <w:r>
+        <w:t xml:space="preserve"> state backend for jobs with very large key/value state and where high availability is required.</w:t>
+      </w:r>
+    </w:p>
+    <w:p>
+      <w:pPr>
+        <w:jc w:val="both"/>
+      </w:pPr>
+      <w:r>
+        <w:t xml:space="preserve">Queryable state along with </w:t>
+      </w:r>
+      <w:proofErr w:type="spellStart"/>
+      <w:r>
+        <w:t>RocksDB</w:t>
+      </w:r>
+      <w:proofErr w:type="spellEnd"/>
+      <w:r>
+        <w:t xml:space="preserve"> state backend forms an ideal candidate for building a serving layer for large machine learning models on top of Flink, which we will explore further in the section 3.</w:t>
+      </w:r>
+    </w:p>
+    <w:p>
+      <w:pPr>
+        <w:jc w:val="both"/>
+      </w:pPr>
+    </w:p>
+    <w:p>
+      <w:pPr>
+        <w:pStyle w:val="Heading2"/>
+      </w:pPr>
+      <w:bookmarkStart w:id="12" w:name="_Toc482979235"/>
+      <w:r>
+        <w:t>Parameter Servers</w:t>
+      </w:r>
+      <w:bookmarkEnd w:id="12"/>
     </w:p>
     <w:p/>
-    <w:p/>
     <w:p>
       <w:pPr>
         <w:pStyle w:val="Heading2"/>
-      </w:pPr>
-      <w:bookmarkStart w:id="9" w:name="_Toc482963199"/>
-      <w:r>
-        <w:t>Parameter Servers</w:t>
-      </w:r>
-      <w:bookmarkEnd w:id="9"/>
-    </w:p>
-    <w:p/>
-    <w:p>
-      <w:pPr>
-        <w:pStyle w:val="Heading2"/>
-      </w:pPr>
-      <w:bookmarkStart w:id="10" w:name="_Toc482963200"/>
+        <w:jc w:val="both"/>
+      </w:pPr>
+      <w:bookmarkStart w:id="13" w:name="_Toc482979236"/>
       <w:r>
         <w:t xml:space="preserve">Large </w:t>
       </w:r>
@@ -3323,21 +3743,429 @@
       <w:r>
         <w:t>Models</w:t>
       </w:r>
-      <w:bookmarkEnd w:id="10"/>
+      <w:bookmarkEnd w:id="13"/>
+    </w:p>
+    <w:p>
+      <w:pPr>
+        <w:jc w:val="both"/>
+      </w:pPr>
+      <w:r>
+        <w:t xml:space="preserve">In this section, we explore </w:t>
+      </w:r>
+      <w:r>
+        <w:t>some of the machine learning algorithms which produces large models</w:t>
+      </w:r>
+      <w:r>
+        <w:t>.</w:t>
+      </w:r>
     </w:p>
     <w:p>
       <w:pPr>
         <w:pStyle w:val="Heading3"/>
-      </w:pPr>
-      <w:bookmarkStart w:id="11" w:name="_Toc482963201"/>
+        <w:jc w:val="both"/>
+      </w:pPr>
+      <w:bookmarkStart w:id="14" w:name="_Toc482979237"/>
+      <w:r>
+        <w:rPr>
+          <w:lang w:val="en-GB"/>
+        </w:rPr>
+        <w:t>Alternating Least Squares</w:t>
+      </w:r>
+      <w:r>
+        <w:rPr>
+          <w:lang w:val="en-GB"/>
+        </w:rPr>
+        <w:t xml:space="preserve"> (</w:t>
+      </w:r>
       <w:r>
         <w:t>ALS</w:t>
       </w:r>
-      <w:bookmarkEnd w:id="11"/>
-    </w:p>
-    <w:p/>
-    <w:p/>
-    <w:p/>
+      <w:r>
+        <w:t>)</w:t>
+      </w:r>
+      <w:bookmarkEnd w:id="14"/>
+    </w:p>
+    <w:p>
+      <w:pPr>
+        <w:jc w:val="both"/>
+      </w:pPr>
+      <w:r>
+        <w:t xml:space="preserve">ALS is </w:t>
+      </w:r>
+      <w:r>
+        <w:t xml:space="preserve">collaborative filtering algorithm for recommender systems based on matrix factorization. It factorizes the given matrix R into a user matrix U </w:t>
+      </w:r>
+      <w:r>
+        <w:t>and an item matrix V</w:t>
+      </w:r>
+      <w:r>
+        <w:t xml:space="preserve">, such that </w:t>
+      </w:r>
+      <w:r>
+        <w:t>R≈U</w:t>
+      </w:r>
+      <w:r>
+        <w:rPr>
+          <w:vertAlign w:val="superscript"/>
+        </w:rPr>
+        <w:t>T</w:t>
+      </w:r>
+      <w:r>
+        <w:t>V</w:t>
+      </w:r>
+      <w:r>
+        <w:t xml:space="preserve">. </w:t>
+      </w:r>
+    </w:p>
+    <w:p>
+      <w:pPr>
+        <w:jc w:val="both"/>
+        <w:rPr>
+          <w:vertAlign w:val="subscript"/>
+        </w:rPr>
+      </w:pPr>
+      <w:r>
+        <w:t xml:space="preserve">The number of features for the user and item matrix is given as a parameter to ALS, and is called latent factors. The </w:t>
+      </w:r>
+      <w:proofErr w:type="spellStart"/>
+      <w:r>
+        <w:t>i</w:t>
+      </w:r>
+      <w:r>
+        <w:rPr>
+          <w:vertAlign w:val="superscript"/>
+        </w:rPr>
+        <w:t>th</w:t>
+      </w:r>
+      <w:proofErr w:type="spellEnd"/>
+      <w:r>
+        <w:t xml:space="preserve"> column of U is represented as </w:t>
+      </w:r>
+      <w:proofErr w:type="spellStart"/>
+      <w:r>
+        <w:t>u</w:t>
+      </w:r>
+      <w:r>
+        <w:rPr>
+          <w:vertAlign w:val="subscript"/>
+        </w:rPr>
+        <w:t>i</w:t>
+      </w:r>
+      <w:proofErr w:type="spellEnd"/>
+      <w:r>
+        <w:t xml:space="preserve"> and the </w:t>
+      </w:r>
+      <w:proofErr w:type="spellStart"/>
+      <w:r>
+        <w:t>i</w:t>
+      </w:r>
+      <w:r>
+        <w:rPr>
+          <w:vertAlign w:val="superscript"/>
+        </w:rPr>
+        <w:t>th</w:t>
+      </w:r>
+      <w:proofErr w:type="spellEnd"/>
+      <w:r>
+        <w:t xml:space="preserve"> column of V is represented as v</w:t>
+      </w:r>
+      <w:r>
+        <w:rPr>
+          <w:vertAlign w:val="subscript"/>
+        </w:rPr>
+        <w:t>i</w:t>
+      </w:r>
+      <w:r>
+        <w:t>. T</w:t>
+      </w:r>
+      <w:r>
+        <w:t>he matrix R</w:t>
+      </w:r>
+      <w:r>
+        <w:t xml:space="preserve"> is known as the </w:t>
+      </w:r>
+      <w:r>
+        <w:t>ratings matrix with (R)</w:t>
+      </w:r>
+      <w:proofErr w:type="spellStart"/>
+      <w:proofErr w:type="gramStart"/>
+      <w:r>
+        <w:rPr>
+          <w:vertAlign w:val="subscript"/>
+        </w:rPr>
+        <w:t>i,j</w:t>
+      </w:r>
+      <w:proofErr w:type="spellEnd"/>
+      <w:proofErr w:type="gramEnd"/>
+      <w:r>
+        <w:t>=</w:t>
+      </w:r>
+      <w:proofErr w:type="spellStart"/>
+      <w:r>
+        <w:t>r</w:t>
+      </w:r>
+      <w:r>
+        <w:rPr>
+          <w:vertAlign w:val="subscript"/>
+        </w:rPr>
+        <w:t>i,j</w:t>
+      </w:r>
+      <w:proofErr w:type="spellEnd"/>
+    </w:p>
+    <w:p>
+      <w:pPr>
+        <w:jc w:val="both"/>
+      </w:pPr>
+      <w:r>
+        <w:t xml:space="preserve">To find the user and item matrix, the below problem is solved </w:t>
+      </w:r>
+      <w:r>
+        <w:t>[10]</w:t>
+      </w:r>
+    </w:p>
+    <w:p>
+      <w:pPr>
+        <w:jc w:val="center"/>
+      </w:pPr>
+      <w:r>
+        <w:rPr>
+          <w:noProof/>
+          <w:lang w:val="en-GB" w:eastAsia="en-GB"/>
+        </w:rPr>
+        <w:drawing>
+          <wp:inline distT="0" distB="0" distL="0" distR="0" wp14:anchorId="5B0DB154" wp14:editId="08F4E554">
+            <wp:extent cx="3611245" cy="460626"/>
+            <wp:effectExtent l="0" t="0" r="0" b="0"/>
+            <wp:docPr id="2" name="Picture 2" descr="../../../../Desktop/Screen%20Shot%202017-05-19%20at%205.25."/>
+            <wp:cNvGraphicFramePr>
+              <a:graphicFrameLocks xmlns:a="http://schemas.openxmlformats.org/drawingml/2006/main" noChangeAspect="1"/>
+            </wp:cNvGraphicFramePr>
+            <a:graphic xmlns:a="http://schemas.openxmlformats.org/drawingml/2006/main">
+              <a:graphicData uri="http://schemas.openxmlformats.org/drawingml/2006/picture">
+                <pic:pic xmlns:pic="http://schemas.openxmlformats.org/drawingml/2006/picture">
+                  <pic:nvPicPr>
+                    <pic:cNvPr id="0" name="Picture 1" descr="../../../../Desktop/Screen%20Shot%202017-05-19%20at%205.25."/>
+                    <pic:cNvPicPr>
+                      <a:picLocks noChangeAspect="1" noChangeArrowheads="1"/>
+                    </pic:cNvPicPr>
+                  </pic:nvPicPr>
+                  <pic:blipFill>
+                    <a:blip r:embed="rId9" cstate="print">
+                      <a:extLst>
+                        <a:ext uri="{28A0092B-C50C-407E-A947-70E740481C1C}">
+                          <a14:useLocalDpi xmlns:a14="http://schemas.microsoft.com/office/drawing/2010/main" val="0"/>
+                        </a:ext>
+                      </a:extLst>
+                    </a:blip>
+                    <a:srcRect/>
+                    <a:stretch>
+                      <a:fillRect/>
+                    </a:stretch>
+                  </pic:blipFill>
+                  <pic:spPr bwMode="auto">
+                    <a:xfrm>
+                      <a:off x="0" y="0"/>
+                      <a:ext cx="3655360" cy="466253"/>
+                    </a:xfrm>
+                    <a:prstGeom prst="rect">
+                      <a:avLst/>
+                    </a:prstGeom>
+                    <a:noFill/>
+                    <a:ln>
+                      <a:noFill/>
+                    </a:ln>
+                  </pic:spPr>
+                </pic:pic>
+              </a:graphicData>
+            </a:graphic>
+          </wp:inline>
+        </w:drawing>
+      </w:r>
+    </w:p>
+    <w:p>
+      <w:pPr>
+        <w:jc w:val="both"/>
+        <w:rPr>
+          <w:lang w:val="en-GB"/>
+        </w:rPr>
+      </w:pPr>
+      <w:r>
+        <w:rPr>
+          <w:lang w:val="en-GB"/>
+        </w:rPr>
+        <w:t xml:space="preserve">where </w:t>
+      </w:r>
+      <w:r>
+        <w:rPr>
+          <w:lang w:val="en-GB"/>
+        </w:rPr>
+        <w:t>λ </w:t>
+      </w:r>
+      <w:r>
+        <w:rPr>
+          <w:lang w:val="en-GB"/>
+        </w:rPr>
+        <w:t>is called</w:t>
+      </w:r>
+      <w:r>
+        <w:rPr>
+          <w:lang w:val="en-GB"/>
+        </w:rPr>
+        <w:t xml:space="preserve"> the regularization factor</w:t>
+      </w:r>
+      <w:r>
+        <w:rPr>
+          <w:lang w:val="en-GB"/>
+        </w:rPr>
+        <w:t xml:space="preserve"> which is used to avoid over fitting. </w:t>
+      </w:r>
+      <w:proofErr w:type="spellStart"/>
+      <w:r>
+        <w:rPr>
+          <w:lang w:val="en-GB"/>
+        </w:rPr>
+        <w:t>nui</w:t>
+      </w:r>
+      <w:proofErr w:type="spellEnd"/>
+      <w:r>
+        <w:rPr>
+          <w:lang w:val="en-GB"/>
+        </w:rPr>
+        <w:t> </w:t>
+      </w:r>
+      <w:r>
+        <w:rPr>
+          <w:lang w:val="en-GB"/>
+        </w:rPr>
+        <w:t>is</w:t>
+      </w:r>
+      <w:r>
+        <w:rPr>
+          <w:lang w:val="en-GB"/>
+        </w:rPr>
+        <w:t xml:space="preserve"> the number of items the user </w:t>
+      </w:r>
+      <w:proofErr w:type="spellStart"/>
+      <w:r>
+        <w:rPr>
+          <w:lang w:val="en-GB"/>
+        </w:rPr>
+        <w:t>i</w:t>
+      </w:r>
+      <w:proofErr w:type="spellEnd"/>
+      <w:r>
+        <w:rPr>
+          <w:lang w:val="en-GB"/>
+        </w:rPr>
+        <w:t> has rated and </w:t>
+      </w:r>
+      <w:proofErr w:type="spellStart"/>
+      <w:r>
+        <w:rPr>
+          <w:lang w:val="en-GB"/>
+        </w:rPr>
+        <w:t>nvj</w:t>
+      </w:r>
+      <w:proofErr w:type="spellEnd"/>
+      <w:r>
+        <w:rPr>
+          <w:lang w:val="en-GB"/>
+        </w:rPr>
+        <w:t> </w:t>
+      </w:r>
+      <w:r>
+        <w:rPr>
+          <w:lang w:val="en-GB"/>
+        </w:rPr>
+        <w:t>is</w:t>
+      </w:r>
+      <w:r>
+        <w:rPr>
+          <w:lang w:val="en-GB"/>
+        </w:rPr>
+        <w:t xml:space="preserve"> the number of times the item j</w:t>
+      </w:r>
+      <w:r>
+        <w:rPr>
+          <w:lang w:val="en-GB"/>
+        </w:rPr>
+        <w:t xml:space="preserve"> </w:t>
+      </w:r>
+      <w:r>
+        <w:rPr>
+          <w:lang w:val="en-GB"/>
+        </w:rPr>
+        <w:t>has been rated.</w:t>
+      </w:r>
+      <w:r>
+        <w:rPr>
+          <w:lang w:val="en-GB"/>
+        </w:rPr>
+        <w:t xml:space="preserve"> ALS fixes one of the two matrices U and V, and the resultant quadratic equation can be solved directly. </w:t>
+      </w:r>
+      <w:r>
+        <w:rPr>
+          <w:lang w:val="en-GB"/>
+        </w:rPr>
+        <w:t xml:space="preserve">The solution decreases the overall cost function monotonically, and by applying this step alternatively to the user and item matrices, we can improve the factorization iteratively. </w:t>
+      </w:r>
+    </w:p>
+    <w:p>
+      <w:pPr>
+        <w:jc w:val="both"/>
+        <w:rPr>
+          <w:lang w:val="en-GB"/>
+        </w:rPr>
+      </w:pPr>
+      <w:r>
+        <w:rPr>
+          <w:lang w:val="en-GB"/>
+        </w:rPr>
+        <w:t xml:space="preserve">The machine learning library of Flink provides implementation of ALS, where we can specify the number of latent factors, regularization factor and the number of iterations to perform to produce the factorization matrices U and V. </w:t>
+      </w:r>
+      <w:r>
+        <w:rPr>
+          <w:lang w:val="en-GB"/>
+        </w:rPr>
+        <w:t xml:space="preserve">For our experiments </w:t>
+      </w:r>
+      <w:r>
+        <w:rPr>
+          <w:lang w:val="en-GB"/>
+        </w:rPr>
+        <w:t xml:space="preserve">on </w:t>
+      </w:r>
+      <w:r>
+        <w:rPr>
+          <w:lang w:val="en-GB"/>
+        </w:rPr>
+        <w:t>serving large m</w:t>
+      </w:r>
+      <w:r>
+        <w:rPr>
+          <w:lang w:val="en-GB"/>
+        </w:rPr>
+        <w:t>achine learning models, ALS on F</w:t>
+      </w:r>
+      <w:r>
+        <w:rPr>
+          <w:lang w:val="en-GB"/>
+        </w:rPr>
+        <w:t xml:space="preserve">link is a good choice as we can </w:t>
+      </w:r>
+      <w:r>
+        <w:rPr>
+          <w:lang w:val="en-GB"/>
+        </w:rPr>
+        <w:t xml:space="preserve">produce large models which vary in number of features also in number </w:t>
+      </w:r>
+      <w:r>
+        <w:rPr>
+          <w:lang w:val="en-GB"/>
+        </w:rPr>
+        <w:t>of rows per matrix.</w:t>
+      </w:r>
+    </w:p>
     <w:p>
       <w:pPr>
         <w:pStyle w:val="Heading1"/>
@@ -3346,11 +4174,11 @@
           <w:numId w:val="11"/>
         </w:numPr>
       </w:pPr>
-      <w:bookmarkStart w:id="12" w:name="_Toc482963202"/>
+      <w:bookmarkStart w:id="15" w:name="_Toc482979238"/>
       <w:r>
         <w:t>Design and Implementation</w:t>
       </w:r>
-      <w:bookmarkEnd w:id="12"/>
+      <w:bookmarkEnd w:id="15"/>
     </w:p>
     <w:p/>
     <w:p>
@@ -3361,11 +4189,11 @@
           <w:numId w:val="11"/>
         </w:numPr>
       </w:pPr>
-      <w:bookmarkStart w:id="13" w:name="_Toc482963203"/>
+      <w:bookmarkStart w:id="16" w:name="_Toc482979239"/>
       <w:r>
         <w:t>Experiments and Results</w:t>
       </w:r>
-      <w:bookmarkEnd w:id="13"/>
+      <w:bookmarkEnd w:id="16"/>
     </w:p>
     <w:p/>
     <w:p>
@@ -3376,11 +4204,11 @@
           <w:numId w:val="11"/>
         </w:numPr>
       </w:pPr>
-      <w:bookmarkStart w:id="14" w:name="_Toc482963204"/>
+      <w:bookmarkStart w:id="17" w:name="_Toc482979240"/>
       <w:r>
         <w:t>Conclusions</w:t>
       </w:r>
-      <w:bookmarkEnd w:id="14"/>
+      <w:bookmarkEnd w:id="17"/>
     </w:p>
     <w:p>
       <w:pPr>
@@ -3390,11 +4218,11 @@
           <w:numId w:val="11"/>
         </w:numPr>
       </w:pPr>
-      <w:bookmarkStart w:id="15" w:name="_Toc482963205"/>
+      <w:bookmarkStart w:id="18" w:name="_Toc482979241"/>
       <w:r>
         <w:t>Future Work</w:t>
       </w:r>
-      <w:bookmarkEnd w:id="15"/>
+      <w:bookmarkEnd w:id="18"/>
     </w:p>
     <w:p>
       <w:pPr>
@@ -3404,11 +4232,11 @@
           <w:numId w:val="11"/>
         </w:numPr>
       </w:pPr>
-      <w:bookmarkStart w:id="16" w:name="_Toc482963206"/>
+      <w:bookmarkStart w:id="19" w:name="_Toc482979242"/>
       <w:r>
         <w:t>References</w:t>
       </w:r>
-      <w:bookmarkEnd w:id="16"/>
+      <w:bookmarkEnd w:id="19"/>
     </w:p>
     <w:p>
       <w:pPr>
@@ -3418,7 +4246,7 @@
           <w:numId w:val="9"/>
         </w:numPr>
       </w:pPr>
-      <w:hyperlink r:id="rId9" w:history="1">
+      <w:hyperlink r:id="rId10" w:history="1">
         <w:r>
           <w:rPr>
             <w:rStyle w:val="Hyperlink"/>
@@ -3448,7 +4276,7 @@
         </w:rPr>
         <w:t xml:space="preserve"> Apache Flink, Accessed on 28/12/2016, </w:t>
       </w:r>
-      <w:hyperlink r:id="rId10" w:history="1">
+      <w:hyperlink r:id="rId11" w:history="1">
         <w:r>
           <w:rPr>
             <w:rStyle w:val="Hyperlink"/>
@@ -3611,7 +4439,7 @@
         </w:rPr>
         <w:t xml:space="preserve">, Accessed on 28/12/2016, </w:t>
       </w:r>
-      <w:hyperlink r:id="rId11" w:history="1">
+      <w:hyperlink r:id="rId12" w:history="1">
         <w:r>
           <w:rPr>
             <w:rStyle w:val="Hyperlink"/>
@@ -3629,6 +4457,7 @@
         </w:numPr>
         <w:rPr>
           <w:rStyle w:val="Hyperlink"/>
+          <w:color w:val="auto"/>
           <w:u w:val="none"/>
         </w:rPr>
       </w:pPr>
@@ -3713,13 +4542,15 @@
         </w:numPr>
         <w:rPr>
           <w:rStyle w:val="Hyperlink"/>
+          <w:color w:val="auto"/>
           <w:u w:val="none"/>
         </w:rPr>
       </w:pPr>
-      <w:hyperlink r:id="rId12" w:anchor="heading=h.j2r3xzajbsl" w:history="1">
+      <w:hyperlink r:id="rId13" w:anchor="heading=h.j2r3xzajbsl" w:history="1">
         <w:r>
           <w:rPr>
             <w:rStyle w:val="Hyperlink"/>
+            <w:u w:val="none"/>
           </w:rPr>
           <w:t>https://docs.google.com/document/d/1CjWL9aLxPrKytKxUF5c3ohs0ickp0fdEXPsPYPEywsE/edit#heading=h.j2r3xzajbsl</w:t>
         </w:r>
@@ -3734,17 +4565,98 @@
         </w:numPr>
         <w:rPr>
           <w:rStyle w:val="Hyperlink"/>
+          <w:color w:val="auto"/>
           <w:u w:val="none"/>
         </w:rPr>
       </w:pPr>
-      <w:hyperlink r:id="rId13" w:history="1">
+      <w:hyperlink r:id="rId14" w:history="1">
         <w:r>
           <w:rPr>
             <w:rStyle w:val="Hyperlink"/>
+            <w:u w:val="none"/>
           </w:rPr>
           <w:t>https://ucbrise.github.io/cs294-rise-fa16/assets/slides/prediction-serving-systems-cs294-RISE_seminar.pdf</w:t>
         </w:r>
       </w:hyperlink>
+    </w:p>
+    <w:p>
+      <w:pPr>
+        <w:pStyle w:val="ListParagraph"/>
+        <w:numPr>
+          <w:ilvl w:val="0"/>
+          <w:numId w:val="9"/>
+        </w:numPr>
+        <w:rPr>
+          <w:rStyle w:val="Hyperlink"/>
+          <w:color w:val="auto"/>
+          <w:u w:val="none"/>
+        </w:rPr>
+      </w:pPr>
+      <w:hyperlink r:id="rId15" w:history="1">
+        <w:r>
+          <w:rPr>
+            <w:rStyle w:val="Hyperlink"/>
+            <w:u w:val="none"/>
+          </w:rPr>
+          <w:t>https://ci.apache.org/projects/flink/flink-docs-release-1.2/dev/stream/queryable_state.html</w:t>
+        </w:r>
+      </w:hyperlink>
+    </w:p>
+    <w:p>
+      <w:pPr>
+        <w:pStyle w:val="ListParagraph"/>
+        <w:numPr>
+          <w:ilvl w:val="0"/>
+          <w:numId w:val="9"/>
+        </w:numPr>
+        <w:rPr>
+          <w:rStyle w:val="Hyperlink"/>
+          <w:color w:val="auto"/>
+          <w:u w:val="none"/>
+        </w:rPr>
+      </w:pPr>
+      <w:hyperlink r:id="rId16" w:history="1">
+        <w:r>
+          <w:rPr>
+            <w:rStyle w:val="Hyperlink"/>
+            <w:u w:val="none"/>
+          </w:rPr>
+          <w:t>http://rocksdb.org/docs/getting-started.html</w:t>
+        </w:r>
+      </w:hyperlink>
+    </w:p>
+    <w:p>
+      <w:pPr>
+        <w:pStyle w:val="ListParagraph"/>
+        <w:numPr>
+          <w:ilvl w:val="0"/>
+          <w:numId w:val="9"/>
+        </w:numPr>
+        <w:rPr>
+          <w:rStyle w:val="Hyperlink"/>
+          <w:color w:val="auto"/>
+          <w:u w:val="none"/>
+        </w:rPr>
+      </w:pPr>
+      <w:hyperlink r:id="rId17" w:history="1">
+        <w:r>
+          <w:rPr>
+            <w:rStyle w:val="Hyperlink"/>
+            <w:u w:val="none"/>
+          </w:rPr>
+          <w:t>https://ci.apache.org/projects/flink/flink-docs-release-1.2/dev/libs/ml/als.html</w:t>
+        </w:r>
+      </w:hyperlink>
+    </w:p>
+    <w:p>
+      <w:pPr>
+        <w:pStyle w:val="ListParagraph"/>
+        <w:ind w:left="360"/>
+        <w:rPr>
+          <w:rStyle w:val="Hyperlink"/>
+          <w:u w:val="none"/>
+        </w:rPr>
+      </w:pPr>
     </w:p>
     <w:p>
       <w:pPr>
@@ -5521,7 +6433,6 @@
   <w:style w:type="character" w:default="1" w:styleId="DefaultParagraphFont">
     <w:name w:val="Default Paragraph Font"/>
     <w:uiPriority w:val="1"/>
-    <w:semiHidden/>
     <w:unhideWhenUsed/>
   </w:style>
   <w:style w:type="table" w:default="1" w:styleId="TableNormal">
@@ -6429,7 +7340,7 @@
 </file>
 
 <file path=customXml/itemProps2.xml><?xml version="1.0" encoding="utf-8"?>
-<ds:datastoreItem xmlns:ds="http://schemas.openxmlformats.org/officeDocument/2006/customXml" ds:itemID="{24F0DAF5-1402-7E48-B5A7-810DE980B837}">
+<ds:datastoreItem xmlns:ds="http://schemas.openxmlformats.org/officeDocument/2006/customXml" ds:itemID="{FE183621-6302-CD43-9D4D-26EBEE745282}">
   <ds:schemaRefs>
     <ds:schemaRef ds:uri="http://schemas.openxmlformats.org/officeDocument/2006/bibliography"/>
   </ds:schemaRefs>

</xml_diff>

<commit_message>
[Update] design of queryable state model serving for ALS
</commit_message>
<xml_diff>
--- a/doc/Model Serving on Flink.docx
+++ b/doc/Model Serving on Flink.docx
@@ -1049,7 +1049,7 @@
             </w:rPr>
             <w:fldChar w:fldCharType="separate"/>
           </w:r>
-          <w:hyperlink w:anchor="_Toc482979224" w:history="1">
+          <w:hyperlink w:anchor="_Toc482985536" w:history="1">
             <w:r>
               <w:rPr>
                 <w:rStyle w:val="Hyperlink"/>
@@ -1094,7 +1094,7 @@
                 <w:noProof/>
                 <w:webHidden/>
               </w:rPr>
-              <w:instrText xml:space="preserve"> PAGEREF _Toc482979224 \h </w:instrText>
+              <w:instrText xml:space="preserve"> PAGEREF _Toc482985536 \h </w:instrText>
             </w:r>
             <w:r>
               <w:rPr>
@@ -1141,7 +1141,7 @@
               <w:lang w:val="en-GB" w:eastAsia="en-GB"/>
             </w:rPr>
           </w:pPr>
-          <w:hyperlink w:anchor="_Toc482979225" w:history="1">
+          <w:hyperlink w:anchor="_Toc482985537" w:history="1">
             <w:r>
               <w:rPr>
                 <w:rStyle w:val="Hyperlink"/>
@@ -1188,7 +1188,7 @@
                 <w:noProof/>
                 <w:webHidden/>
               </w:rPr>
-              <w:instrText xml:space="preserve"> PAGEREF _Toc482979225 \h </w:instrText>
+              <w:instrText xml:space="preserve"> PAGEREF _Toc482985537 \h </w:instrText>
             </w:r>
             <w:r>
               <w:rPr>
@@ -1233,7 +1233,7 @@
               <w:lang w:val="en-GB" w:eastAsia="en-GB"/>
             </w:rPr>
           </w:pPr>
-          <w:hyperlink w:anchor="_Toc482979226" w:history="1">
+          <w:hyperlink w:anchor="_Toc482985538" w:history="1">
             <w:r>
               <w:rPr>
                 <w:rStyle w:val="Hyperlink"/>
@@ -1260,7 +1260,7 @@
                 <w:noProof/>
                 <w:webHidden/>
               </w:rPr>
-              <w:instrText xml:space="preserve"> PAGEREF _Toc482979226 \h </w:instrText>
+              <w:instrText xml:space="preserve"> PAGEREF _Toc482985538 \h </w:instrText>
             </w:r>
             <w:r>
               <w:rPr>
@@ -1305,7 +1305,7 @@
               <w:lang w:val="en-GB" w:eastAsia="en-GB"/>
             </w:rPr>
           </w:pPr>
-          <w:hyperlink w:anchor="_Toc482979227" w:history="1">
+          <w:hyperlink w:anchor="_Toc482985539" w:history="1">
             <w:r>
               <w:rPr>
                 <w:rStyle w:val="Hyperlink"/>
@@ -1332,7 +1332,7 @@
                 <w:noProof/>
                 <w:webHidden/>
               </w:rPr>
-              <w:instrText xml:space="preserve"> PAGEREF _Toc482979227 \h </w:instrText>
+              <w:instrText xml:space="preserve"> PAGEREF _Toc482985539 \h </w:instrText>
             </w:r>
             <w:r>
               <w:rPr>
@@ -1377,7 +1377,7 @@
               <w:lang w:val="en-GB" w:eastAsia="en-GB"/>
             </w:rPr>
           </w:pPr>
-          <w:hyperlink w:anchor="_Toc482979228" w:history="1">
+          <w:hyperlink w:anchor="_Toc482985540" w:history="1">
             <w:r>
               <w:rPr>
                 <w:rStyle w:val="Hyperlink"/>
@@ -1404,7 +1404,7 @@
                 <w:noProof/>
                 <w:webHidden/>
               </w:rPr>
-              <w:instrText xml:space="preserve"> PAGEREF _Toc482979228 \h </w:instrText>
+              <w:instrText xml:space="preserve"> PAGEREF _Toc482985540 \h </w:instrText>
             </w:r>
             <w:r>
               <w:rPr>
@@ -1450,7 +1450,7 @@
               <w:lang w:val="en-GB" w:eastAsia="en-GB"/>
             </w:rPr>
           </w:pPr>
-          <w:hyperlink w:anchor="_Toc482979229" w:history="1">
+          <w:hyperlink w:anchor="_Toc482985541" w:history="1">
             <w:r>
               <w:rPr>
                 <w:rStyle w:val="Hyperlink"/>
@@ -1494,7 +1494,7 @@
                 <w:noProof/>
                 <w:webHidden/>
               </w:rPr>
-              <w:instrText xml:space="preserve"> PAGEREF _Toc482979229 \h </w:instrText>
+              <w:instrText xml:space="preserve"> PAGEREF _Toc482985541 \h </w:instrText>
             </w:r>
             <w:r>
               <w:rPr>
@@ -1539,7 +1539,7 @@
               <w:lang w:val="en-GB" w:eastAsia="en-GB"/>
             </w:rPr>
           </w:pPr>
-          <w:hyperlink w:anchor="_Toc482979230" w:history="1">
+          <w:hyperlink w:anchor="_Toc482985542" w:history="1">
             <w:r>
               <w:rPr>
                 <w:rStyle w:val="Hyperlink"/>
@@ -1566,7 +1566,7 @@
                 <w:noProof/>
                 <w:webHidden/>
               </w:rPr>
-              <w:instrText xml:space="preserve"> PAGEREF _Toc482979230 \h </w:instrText>
+              <w:instrText xml:space="preserve"> PAGEREF _Toc482985542 \h </w:instrText>
             </w:r>
             <w:r>
               <w:rPr>
@@ -1611,7 +1611,7 @@
               <w:lang w:val="en-GB" w:eastAsia="en-GB"/>
             </w:rPr>
           </w:pPr>
-          <w:hyperlink w:anchor="_Toc482979231" w:history="1">
+          <w:hyperlink w:anchor="_Toc482985543" w:history="1">
             <w:r>
               <w:rPr>
                 <w:rStyle w:val="Hyperlink"/>
@@ -1638,7 +1638,7 @@
                 <w:noProof/>
                 <w:webHidden/>
               </w:rPr>
-              <w:instrText xml:space="preserve"> PAGEREF _Toc482979231 \h </w:instrText>
+              <w:instrText xml:space="preserve"> PAGEREF _Toc482985543 \h </w:instrText>
             </w:r>
             <w:r>
               <w:rPr>
@@ -1683,7 +1683,7 @@
               <w:lang w:val="en-GB" w:eastAsia="en-GB"/>
             </w:rPr>
           </w:pPr>
-          <w:hyperlink w:anchor="_Toc482979232" w:history="1">
+          <w:hyperlink w:anchor="_Toc482985544" w:history="1">
             <w:r>
               <w:rPr>
                 <w:rStyle w:val="Hyperlink"/>
@@ -1710,7 +1710,7 @@
                 <w:noProof/>
                 <w:webHidden/>
               </w:rPr>
-              <w:instrText xml:space="preserve"> PAGEREF _Toc482979232 \h </w:instrText>
+              <w:instrText xml:space="preserve"> PAGEREF _Toc482985544 \h </w:instrText>
             </w:r>
             <w:r>
               <w:rPr>
@@ -1755,7 +1755,7 @@
               <w:lang w:val="en-GB" w:eastAsia="en-GB"/>
             </w:rPr>
           </w:pPr>
-          <w:hyperlink w:anchor="_Toc482979233" w:history="1">
+          <w:hyperlink w:anchor="_Toc482985545" w:history="1">
             <w:r>
               <w:rPr>
                 <w:rStyle w:val="Hyperlink"/>
@@ -1782,7 +1782,7 @@
                 <w:noProof/>
                 <w:webHidden/>
               </w:rPr>
-              <w:instrText xml:space="preserve"> PAGEREF _Toc482979233 \h </w:instrText>
+              <w:instrText xml:space="preserve"> PAGEREF _Toc482985545 \h </w:instrText>
             </w:r>
             <w:r>
               <w:rPr>
@@ -1827,7 +1827,7 @@
               <w:lang w:val="en-GB" w:eastAsia="en-GB"/>
             </w:rPr>
           </w:pPr>
-          <w:hyperlink w:anchor="_Toc482979234" w:history="1">
+          <w:hyperlink w:anchor="_Toc482985546" w:history="1">
             <w:r>
               <w:rPr>
                 <w:rStyle w:val="Hyperlink"/>
@@ -1854,7 +1854,7 @@
                 <w:noProof/>
                 <w:webHidden/>
               </w:rPr>
-              <w:instrText xml:space="preserve"> PAGEREF _Toc482979234 \h </w:instrText>
+              <w:instrText xml:space="preserve"> PAGEREF _Toc482985546 \h </w:instrText>
             </w:r>
             <w:r>
               <w:rPr>
@@ -1899,7 +1899,7 @@
               <w:lang w:val="en-GB" w:eastAsia="en-GB"/>
             </w:rPr>
           </w:pPr>
-          <w:hyperlink w:anchor="_Toc482979235" w:history="1">
+          <w:hyperlink w:anchor="_Toc482985547" w:history="1">
             <w:r>
               <w:rPr>
                 <w:rStyle w:val="Hyperlink"/>
@@ -1926,7 +1926,7 @@
                 <w:noProof/>
                 <w:webHidden/>
               </w:rPr>
-              <w:instrText xml:space="preserve"> PAGEREF _Toc482979235 \h </w:instrText>
+              <w:instrText xml:space="preserve"> PAGEREF _Toc482985547 \h </w:instrText>
             </w:r>
             <w:r>
               <w:rPr>
@@ -1971,7 +1971,7 @@
               <w:lang w:val="en-GB" w:eastAsia="en-GB"/>
             </w:rPr>
           </w:pPr>
-          <w:hyperlink w:anchor="_Toc482979236" w:history="1">
+          <w:hyperlink w:anchor="_Toc482985548" w:history="1">
             <w:r>
               <w:rPr>
                 <w:rStyle w:val="Hyperlink"/>
@@ -1998,7 +1998,7 @@
                 <w:noProof/>
                 <w:webHidden/>
               </w:rPr>
-              <w:instrText xml:space="preserve"> PAGEREF _Toc482979236 \h </w:instrText>
+              <w:instrText xml:space="preserve"> PAGEREF _Toc482985548 \h </w:instrText>
             </w:r>
             <w:r>
               <w:rPr>
@@ -2043,7 +2043,7 @@
               <w:lang w:val="en-GB" w:eastAsia="en-GB"/>
             </w:rPr>
           </w:pPr>
-          <w:hyperlink w:anchor="_Toc482979237" w:history="1">
+          <w:hyperlink w:anchor="_Toc482985549" w:history="1">
             <w:r>
               <w:rPr>
                 <w:rStyle w:val="Hyperlink"/>
@@ -2078,7 +2078,7 @@
                 <w:noProof/>
                 <w:webHidden/>
               </w:rPr>
-              <w:instrText xml:space="preserve"> PAGEREF _Toc482979237 \h </w:instrText>
+              <w:instrText xml:space="preserve"> PAGEREF _Toc482985549 \h </w:instrText>
             </w:r>
             <w:r>
               <w:rPr>
@@ -2125,7 +2125,7 @@
               <w:lang w:val="en-GB" w:eastAsia="en-GB"/>
             </w:rPr>
           </w:pPr>
-          <w:hyperlink w:anchor="_Toc482979238" w:history="1">
+          <w:hyperlink w:anchor="_Toc482985550" w:history="1">
             <w:r>
               <w:rPr>
                 <w:rStyle w:val="Hyperlink"/>
@@ -2170,7 +2170,79 @@
                 <w:noProof/>
                 <w:webHidden/>
               </w:rPr>
-              <w:instrText xml:space="preserve"> PAGEREF _Toc482979238 \h </w:instrText>
+              <w:instrText xml:space="preserve"> PAGEREF _Toc482985550 \h </w:instrText>
+            </w:r>
+            <w:r>
+              <w:rPr>
+                <w:noProof/>
+                <w:webHidden/>
+              </w:rPr>
+            </w:r>
+            <w:r>
+              <w:rPr>
+                <w:noProof/>
+                <w:webHidden/>
+              </w:rPr>
+              <w:fldChar w:fldCharType="separate"/>
+            </w:r>
+            <w:r>
+              <w:rPr>
+                <w:noProof/>
+                <w:webHidden/>
+              </w:rPr>
+              <w:t>8</w:t>
+            </w:r>
+            <w:r>
+              <w:rPr>
+                <w:noProof/>
+                <w:webHidden/>
+              </w:rPr>
+              <w:fldChar w:fldCharType="end"/>
+            </w:r>
+          </w:hyperlink>
+        </w:p>
+        <w:p>
+          <w:pPr>
+            <w:pStyle w:val="TOC2"/>
+            <w:tabs>
+              <w:tab w:val="right" w:leader="dot" w:pos="9010"/>
+            </w:tabs>
+            <w:rPr>
+              <w:smallCaps w:val="0"/>
+              <w:noProof/>
+              <w:sz w:val="24"/>
+              <w:szCs w:val="24"/>
+              <w:lang w:val="en-GB" w:eastAsia="en-GB"/>
+            </w:rPr>
+          </w:pPr>
+          <w:hyperlink w:anchor="_Toc482985551" w:history="1">
+            <w:r>
+              <w:rPr>
+                <w:rStyle w:val="Hyperlink"/>
+                <w:noProof/>
+              </w:rPr>
+              <w:t>3.1 Using Queryable State</w:t>
+            </w:r>
+            <w:r>
+              <w:rPr>
+                <w:noProof/>
+                <w:webHidden/>
+              </w:rPr>
+              <w:tab/>
+            </w:r>
+            <w:r>
+              <w:rPr>
+                <w:noProof/>
+                <w:webHidden/>
+              </w:rPr>
+              <w:fldChar w:fldCharType="begin"/>
+            </w:r>
+            <w:r>
+              <w:rPr>
+                <w:noProof/>
+                <w:webHidden/>
+              </w:rPr>
+              <w:instrText xml:space="preserve"> PAGEREF _Toc482985551 \h </w:instrText>
             </w:r>
             <w:r>
               <w:rPr>
@@ -2217,7 +2289,7 @@
               <w:lang w:val="en-GB" w:eastAsia="en-GB"/>
             </w:rPr>
           </w:pPr>
-          <w:hyperlink w:anchor="_Toc482979239" w:history="1">
+          <w:hyperlink w:anchor="_Toc482985552" w:history="1">
             <w:r>
               <w:rPr>
                 <w:rStyle w:val="Hyperlink"/>
@@ -2262,7 +2334,7 @@
                 <w:noProof/>
                 <w:webHidden/>
               </w:rPr>
-              <w:instrText xml:space="preserve"> PAGEREF _Toc482979239 \h </w:instrText>
+              <w:instrText xml:space="preserve"> PAGEREF _Toc482985552 \h </w:instrText>
             </w:r>
             <w:r>
               <w:rPr>
@@ -2282,7 +2354,7 @@
                 <w:noProof/>
                 <w:webHidden/>
               </w:rPr>
-              <w:t>8</w:t>
+              <w:t>9</w:t>
             </w:r>
             <w:r>
               <w:rPr>
@@ -2309,7 +2381,7 @@
               <w:lang w:val="en-GB" w:eastAsia="en-GB"/>
             </w:rPr>
           </w:pPr>
-          <w:hyperlink w:anchor="_Toc482979240" w:history="1">
+          <w:hyperlink w:anchor="_Toc482985553" w:history="1">
             <w:r>
               <w:rPr>
                 <w:rStyle w:val="Hyperlink"/>
@@ -2354,7 +2426,7 @@
                 <w:noProof/>
                 <w:webHidden/>
               </w:rPr>
-              <w:instrText xml:space="preserve"> PAGEREF _Toc482979240 \h </w:instrText>
+              <w:instrText xml:space="preserve"> PAGEREF _Toc482985553 \h </w:instrText>
             </w:r>
             <w:r>
               <w:rPr>
@@ -2374,7 +2446,7 @@
                 <w:noProof/>
                 <w:webHidden/>
               </w:rPr>
-              <w:t>8</w:t>
+              <w:t>9</w:t>
             </w:r>
             <w:r>
               <w:rPr>
@@ -2401,7 +2473,7 @@
               <w:lang w:val="en-GB" w:eastAsia="en-GB"/>
             </w:rPr>
           </w:pPr>
-          <w:hyperlink w:anchor="_Toc482979241" w:history="1">
+          <w:hyperlink w:anchor="_Toc482985554" w:history="1">
             <w:r>
               <w:rPr>
                 <w:rStyle w:val="Hyperlink"/>
@@ -2446,7 +2518,7 @@
                 <w:noProof/>
                 <w:webHidden/>
               </w:rPr>
-              <w:instrText xml:space="preserve"> PAGEREF _Toc482979241 \h </w:instrText>
+              <w:instrText xml:space="preserve"> PAGEREF _Toc482985554 \h </w:instrText>
             </w:r>
             <w:r>
               <w:rPr>
@@ -2466,7 +2538,7 @@
                 <w:noProof/>
                 <w:webHidden/>
               </w:rPr>
-              <w:t>8</w:t>
+              <w:t>9</w:t>
             </w:r>
             <w:r>
               <w:rPr>
@@ -2493,7 +2565,7 @@
               <w:lang w:val="en-GB" w:eastAsia="en-GB"/>
             </w:rPr>
           </w:pPr>
-          <w:hyperlink w:anchor="_Toc482979242" w:history="1">
+          <w:hyperlink w:anchor="_Toc482985555" w:history="1">
             <w:r>
               <w:rPr>
                 <w:rStyle w:val="Hyperlink"/>
@@ -2538,7 +2610,7 @@
                 <w:noProof/>
                 <w:webHidden/>
               </w:rPr>
-              <w:instrText xml:space="preserve"> PAGEREF _Toc482979242 \h </w:instrText>
+              <w:instrText xml:space="preserve"> PAGEREF _Toc482985555 \h </w:instrText>
             </w:r>
             <w:r>
               <w:rPr>
@@ -2558,7 +2630,7 @@
                 <w:noProof/>
                 <w:webHidden/>
               </w:rPr>
-              <w:t>8</w:t>
+              <w:t>9</w:t>
             </w:r>
             <w:r>
               <w:rPr>
@@ -2700,7 +2772,7 @@
           <w:numId w:val="14"/>
         </w:numPr>
       </w:pPr>
-      <w:bookmarkStart w:id="1" w:name="_Toc482979224"/>
+      <w:bookmarkStart w:id="1" w:name="_Toc482985536"/>
       <w:r>
         <w:t>I</w:t>
       </w:r>
@@ -2744,7 +2816,7 @@
           <w:lang w:val="en-GB"/>
         </w:rPr>
       </w:pPr>
-      <w:bookmarkStart w:id="2" w:name="_Toc482979225"/>
+      <w:bookmarkStart w:id="2" w:name="_Toc482985537"/>
       <w:r>
         <w:rPr>
           <w:lang w:val="en-GB"/>
@@ -2757,7 +2829,7 @@
       <w:pPr>
         <w:pStyle w:val="Heading2"/>
       </w:pPr>
-      <w:bookmarkStart w:id="3" w:name="_Toc482979226"/>
+      <w:bookmarkStart w:id="3" w:name="_Toc482985538"/>
       <w:r>
         <w:t>Machine learning</w:t>
       </w:r>
@@ -2817,7 +2889,7 @@
       <w:pPr>
         <w:pStyle w:val="Heading2"/>
       </w:pPr>
-      <w:bookmarkStart w:id="4" w:name="_Toc482979227"/>
+      <w:bookmarkStart w:id="4" w:name="_Toc482985539"/>
       <w:r>
         <w:t>Model Serving</w:t>
       </w:r>
@@ -3003,7 +3075,7 @@
       <w:pPr>
         <w:pStyle w:val="Heading2"/>
       </w:pPr>
-      <w:bookmarkStart w:id="5" w:name="_Toc482979228"/>
+      <w:bookmarkStart w:id="5" w:name="_Toc482985540"/>
       <w:r>
         <w:t>Model Serving</w:t>
       </w:r>
@@ -3056,7 +3128,7 @@
           <w:numId w:val="7"/>
         </w:numPr>
       </w:pPr>
-      <w:bookmarkStart w:id="6" w:name="_Toc482979229"/>
+      <w:bookmarkStart w:id="6" w:name="_Toc482985541"/>
       <w:proofErr w:type="spellStart"/>
       <w:r>
         <w:t>Velox</w:t>
@@ -3415,7 +3487,7 @@
       <w:pPr>
         <w:pStyle w:val="Heading2"/>
       </w:pPr>
-      <w:bookmarkStart w:id="7" w:name="_Toc482979230"/>
+      <w:bookmarkStart w:id="7" w:name="_Toc482985542"/>
       <w:r>
         <w:t>Apache Flink</w:t>
       </w:r>
@@ -3485,7 +3557,7 @@
       <w:pPr>
         <w:pStyle w:val="Heading2"/>
       </w:pPr>
-      <w:bookmarkStart w:id="8" w:name="_Toc482979231"/>
+      <w:bookmarkStart w:id="8" w:name="_Toc482985543"/>
       <w:r>
         <w:t>Queryable State</w:t>
       </w:r>
@@ -3516,7 +3588,7 @@
         <w:pStyle w:val="Heading3"/>
         <w:jc w:val="both"/>
       </w:pPr>
-      <w:bookmarkStart w:id="9" w:name="_Toc482979232"/>
+      <w:bookmarkStart w:id="9" w:name="_Toc482985544"/>
       <w:r>
         <w:t>State in Flink</w:t>
       </w:r>
@@ -3558,7 +3630,7 @@
         <w:pStyle w:val="Heading3"/>
         <w:jc w:val="both"/>
       </w:pPr>
-      <w:bookmarkStart w:id="10" w:name="_Toc482979233"/>
+      <w:bookmarkStart w:id="10" w:name="_Toc482985545"/>
       <w:r>
         <w:t>Queryable State</w:t>
       </w:r>
@@ -3594,7 +3666,7 @@
       <w:pPr>
         <w:pStyle w:val="Heading3"/>
       </w:pPr>
-      <w:bookmarkStart w:id="11" w:name="_Toc482979234"/>
+      <w:bookmarkStart w:id="11" w:name="_Toc482985546"/>
       <w:proofErr w:type="spellStart"/>
       <w:r>
         <w:t>RocksDB</w:t>
@@ -3721,7 +3793,7 @@
       <w:pPr>
         <w:pStyle w:val="Heading2"/>
       </w:pPr>
-      <w:bookmarkStart w:id="12" w:name="_Toc482979235"/>
+      <w:bookmarkStart w:id="12" w:name="_Toc482985547"/>
       <w:r>
         <w:t>Parameter Servers</w:t>
       </w:r>
@@ -3733,7 +3805,7 @@
         <w:pStyle w:val="Heading2"/>
         <w:jc w:val="both"/>
       </w:pPr>
-      <w:bookmarkStart w:id="13" w:name="_Toc482979236"/>
+      <w:bookmarkStart w:id="13" w:name="_Toc482985548"/>
       <w:r>
         <w:t xml:space="preserve">Large </w:t>
       </w:r>
@@ -3764,7 +3836,7 @@
         <w:pStyle w:val="Heading3"/>
         <w:jc w:val="both"/>
       </w:pPr>
-      <w:bookmarkStart w:id="14" w:name="_Toc482979237"/>
+      <w:bookmarkStart w:id="14" w:name="_Toc482985549"/>
       <w:r>
         <w:rPr>
           <w:lang w:val="en-GB"/>
@@ -3799,10 +3871,7 @@
         <w:t>and an item matrix V</w:t>
       </w:r>
       <w:r>
-        <w:t xml:space="preserve">, such that </w:t>
-      </w:r>
-      <w:r>
-        <w:t>R≈U</w:t>
+        <w:t>, such that R≈U</w:t>
       </w:r>
       <w:r>
         <w:rPr>
@@ -3811,10 +3880,7 @@
         <w:t>T</w:t>
       </w:r>
       <w:r>
-        <w:t>V</w:t>
-      </w:r>
-      <w:r>
-        <w:t xml:space="preserve">. </w:t>
+        <w:t xml:space="preserve">V. </w:t>
       </w:r>
     </w:p>
     <w:p>
@@ -3876,16 +3942,7 @@
         <w:t>i</w:t>
       </w:r>
       <w:r>
-        <w:t>. T</w:t>
-      </w:r>
-      <w:r>
-        <w:t>he matrix R</w:t>
-      </w:r>
-      <w:r>
-        <w:t xml:space="preserve"> is known as the </w:t>
-      </w:r>
-      <w:r>
-        <w:t>ratings matrix with (R)</w:t>
+        <w:t>. The matrix R is known as the ratings matrix with (R)</w:t>
       </w:r>
       <w:proofErr w:type="spellStart"/>
       <w:proofErr w:type="gramStart"/>
@@ -4174,13 +4231,256 @@
           <w:numId w:val="11"/>
         </w:numPr>
       </w:pPr>
-      <w:bookmarkStart w:id="15" w:name="_Toc482979238"/>
+      <w:bookmarkStart w:id="15" w:name="_Toc482985550"/>
       <w:r>
         <w:t>Design and Implementation</w:t>
       </w:r>
       <w:bookmarkEnd w:id="15"/>
     </w:p>
+    <w:p>
+      <w:r>
+        <w:t>In this section we discuss the implementation of model serving on Flink</w:t>
+      </w:r>
+      <w:r>
+        <w:t xml:space="preserve"> for the selected machine learning models.</w:t>
+      </w:r>
+    </w:p>
+    <w:p>
+      <w:pPr>
+        <w:pStyle w:val="Heading2"/>
+      </w:pPr>
+      <w:bookmarkStart w:id="16" w:name="_Toc482985551"/>
+      <w:r>
+        <w:t>3.1 Using Queryable State</w:t>
+      </w:r>
+      <w:bookmarkEnd w:id="16"/>
+    </w:p>
     <w:p/>
+    <w:p>
+      <w:pPr>
+        <w:jc w:val="center"/>
+      </w:pPr>
+      <w:r>
+        <w:rPr>
+          <w:noProof/>
+          <w:lang w:val="en-GB" w:eastAsia="en-GB"/>
+        </w:rPr>
+        <w:drawing>
+          <wp:inline distT="0" distB="0" distL="0" distR="0" wp14:anchorId="396187C8" wp14:editId="4E2BCE59">
+            <wp:extent cx="4525645" cy="2409022"/>
+            <wp:effectExtent l="0" t="0" r="0" b="4445"/>
+            <wp:docPr id="4" name="Picture 4" descr="../../../../Desktop/qs-als.jp"/>
+            <wp:cNvGraphicFramePr>
+              <a:graphicFrameLocks xmlns:a="http://schemas.openxmlformats.org/drawingml/2006/main" noChangeAspect="1"/>
+            </wp:cNvGraphicFramePr>
+            <a:graphic xmlns:a="http://schemas.openxmlformats.org/drawingml/2006/main">
+              <a:graphicData uri="http://schemas.openxmlformats.org/drawingml/2006/picture">
+                <pic:pic xmlns:pic="http://schemas.openxmlformats.org/drawingml/2006/picture">
+                  <pic:nvPicPr>
+                    <pic:cNvPr id="0" name="Picture 1" descr="../../../../Desktop/qs-als.jp"/>
+                    <pic:cNvPicPr>
+                      <a:picLocks noChangeAspect="1" noChangeArrowheads="1"/>
+                    </pic:cNvPicPr>
+                  </pic:nvPicPr>
+                  <pic:blipFill>
+                    <a:blip r:embed="rId10">
+                      <a:extLst>
+                        <a:ext uri="{28A0092B-C50C-407E-A947-70E740481C1C}">
+                          <a14:useLocalDpi xmlns:a14="http://schemas.microsoft.com/office/drawing/2010/main" val="0"/>
+                        </a:ext>
+                      </a:extLst>
+                    </a:blip>
+                    <a:srcRect/>
+                    <a:stretch>
+                      <a:fillRect/>
+                    </a:stretch>
+                  </pic:blipFill>
+                  <pic:spPr bwMode="auto">
+                    <a:xfrm>
+                      <a:off x="0" y="0"/>
+                      <a:ext cx="4534285" cy="2413621"/>
+                    </a:xfrm>
+                    <a:prstGeom prst="rect">
+                      <a:avLst/>
+                    </a:prstGeom>
+                    <a:noFill/>
+                    <a:ln>
+                      <a:noFill/>
+                    </a:ln>
+                  </pic:spPr>
+                </pic:pic>
+              </a:graphicData>
+            </a:graphic>
+          </wp:inline>
+        </w:drawing>
+      </w:r>
+    </w:p>
+    <w:p>
+      <w:pPr>
+        <w:jc w:val="center"/>
+      </w:pPr>
+      <w:r>
+        <w:t>Fig.3 ALS Model Serving using Queryable state</w:t>
+      </w:r>
+    </w:p>
+    <w:p>
+      <w:pPr>
+        <w:jc w:val="both"/>
+      </w:pPr>
+      <w:r>
+        <w:t>Figure 3 shows the architecture of ALS model serving using queryable state in Flink. The first step is to obtain the matrix factorization model. Here we train the data on HDFS using Flink ALS batch job. Notice that this architecture can serve the model which is trained potentially in other platforms as well. The trained ALS model</w:t>
+      </w:r>
+      <w:r>
+        <w:t xml:space="preserve"> (if trained using other platforms, the model will be loaded from HDFS)</w:t>
+      </w:r>
+      <w:r>
+        <w:t xml:space="preserve"> is loaded into a Kafka topic, which will act as the continuous stream source for the ALS model serving Flink job. We are using Kafka</w:t>
+      </w:r>
+      <w:r>
+        <w:t xml:space="preserve"> cluster</w:t>
+      </w:r>
+      <w:r>
+        <w:t xml:space="preserve"> only to make a continuous stream source, as the queryable state life cycle is bound to the life cycle of the job</w:t>
+      </w:r>
+      <w:r>
+        <w:t xml:space="preserve"> in the current version of Flink</w:t>
+      </w:r>
+      <w:r>
+        <w:t>. In future versions, this life cycle dependency is expected to be withdrawn, and in that case we no longer will need a Kafka source in order to serve an already trained model. We can directly load the model fr</w:t>
+      </w:r>
+      <w:r>
+        <w:t>om a storage layer such as HDFS to the queryable state.</w:t>
+      </w:r>
+    </w:p>
+    <w:p>
+      <w:pPr>
+        <w:jc w:val="both"/>
+      </w:pPr>
+      <w:r>
+        <w:t>The second and major compone</w:t>
+      </w:r>
+      <w:r>
+        <w:t>nt in this architecture is the F</w:t>
+      </w:r>
+      <w:r>
+        <w:t>link streaming job with queryable state enabled. This job accepts the ALS trained model</w:t>
+      </w:r>
+      <w:r>
+        <w:t xml:space="preserve"> (from Kafka topic)</w:t>
+      </w:r>
+      <w:r>
+        <w:t xml:space="preserve">, and creates a keyed stream which will be stored in the </w:t>
+      </w:r>
+      <w:proofErr w:type="spellStart"/>
+      <w:r>
+        <w:t>RocksDB</w:t>
+      </w:r>
+      <w:proofErr w:type="spellEnd"/>
+      <w:r>
+        <w:t xml:space="preserve"> state backend as a Value state</w:t>
+      </w:r>
+      <w:r>
+        <w:t xml:space="preserve"> (with user or item ID as the key and the </w:t>
+      </w:r>
+      <w:r>
+        <w:t xml:space="preserve">corresponding </w:t>
+      </w:r>
+      <w:r>
+        <w:t>feature vector as the value)</w:t>
+      </w:r>
+      <w:r>
+        <w:t>.</w:t>
+      </w:r>
+      <w:r>
+        <w:t xml:space="preserve"> </w:t>
+      </w:r>
+      <w:r>
+        <w:t>Based on the number of user and item records, we can create required number of partitions for the Kafka topic, and it will reflect in the Flink parallel operator instances and associ</w:t>
+      </w:r>
+      <w:r>
+        <w:t xml:space="preserve">ated </w:t>
+      </w:r>
+      <w:proofErr w:type="spellStart"/>
+      <w:r>
+        <w:t>RocksDB</w:t>
+      </w:r>
+      <w:proofErr w:type="spellEnd"/>
+      <w:r>
+        <w:t xml:space="preserve"> instances created. Thus we can effectively distribute the user and item feature</w:t>
+      </w:r>
+      <w:r>
+        <w:t>s across the Flink cluster.</w:t>
+      </w:r>
+    </w:p>
+    <w:p>
+      <w:pPr>
+        <w:jc w:val="both"/>
+      </w:pPr>
+      <w:r>
+        <w:t xml:space="preserve">Flink queryable client will identify the correct </w:t>
+      </w:r>
+      <w:proofErr w:type="spellStart"/>
+      <w:r>
+        <w:t>RocksDB</w:t>
+      </w:r>
+      <w:proofErr w:type="spellEnd"/>
+      <w:r>
+        <w:t xml:space="preserve"> instance for the </w:t>
+      </w:r>
+      <w:r>
+        <w:t>queried</w:t>
+      </w:r>
+      <w:r>
+        <w:t xml:space="preserve"> key and </w:t>
+      </w:r>
+      <w:r>
+        <w:t>state value for that key, which will be the feature vector for the queried user or item ID</w:t>
+      </w:r>
+      <w:r>
+        <w:t xml:space="preserve"> will be returned</w:t>
+      </w:r>
+      <w:r>
+        <w:t>.</w:t>
+      </w:r>
+      <w:r>
+        <w:t xml:space="preserve"> Any external application which uses the queryable client remain agnostic to the </w:t>
+      </w:r>
+      <w:proofErr w:type="spellStart"/>
+      <w:r>
+        <w:t>RocksDB</w:t>
+      </w:r>
+      <w:proofErr w:type="spellEnd"/>
+      <w:r>
+        <w:t xml:space="preserve"> instance being queried, as Flink manages it all internally.</w:t>
+      </w:r>
+      <w:r>
+        <w:t xml:space="preserve"> E</w:t>
+      </w:r>
+      <w:r>
+        <w:t xml:space="preserve">xternal applications </w:t>
+      </w:r>
+      <w:r>
+        <w:t>need</w:t>
+      </w:r>
+      <w:r>
+        <w:t xml:space="preserve"> </w:t>
+      </w:r>
+      <w:r>
+        <w:t xml:space="preserve">to specify </w:t>
+      </w:r>
+      <w:r>
+        <w:t xml:space="preserve">only </w:t>
+      </w:r>
+      <w:r>
+        <w:t>the</w:t>
+      </w:r>
+      <w:r>
+        <w:t xml:space="preserve"> Job ID of the Flink streaming job</w:t>
+      </w:r>
+      <w:r>
+        <w:t xml:space="preserve"> and the key to be queried.</w:t>
+      </w:r>
+    </w:p>
     <w:p>
       <w:pPr>
         <w:pStyle w:val="Heading1"/>
@@ -4189,11 +4489,11 @@
           <w:numId w:val="11"/>
         </w:numPr>
       </w:pPr>
-      <w:bookmarkStart w:id="16" w:name="_Toc482979239"/>
+      <w:bookmarkStart w:id="17" w:name="_Toc482985552"/>
       <w:r>
         <w:t>Experiments and Results</w:t>
       </w:r>
-      <w:bookmarkEnd w:id="16"/>
+      <w:bookmarkEnd w:id="17"/>
     </w:p>
     <w:p/>
     <w:p>
@@ -4204,11 +4504,11 @@
           <w:numId w:val="11"/>
         </w:numPr>
       </w:pPr>
-      <w:bookmarkStart w:id="17" w:name="_Toc482979240"/>
+      <w:bookmarkStart w:id="18" w:name="_Toc482985553"/>
       <w:r>
         <w:t>Conclusions</w:t>
       </w:r>
-      <w:bookmarkEnd w:id="17"/>
+      <w:bookmarkEnd w:id="18"/>
     </w:p>
     <w:p>
       <w:pPr>
@@ -4218,11 +4518,11 @@
           <w:numId w:val="11"/>
         </w:numPr>
       </w:pPr>
-      <w:bookmarkStart w:id="18" w:name="_Toc482979241"/>
+      <w:bookmarkStart w:id="19" w:name="_Toc482985554"/>
       <w:r>
         <w:t>Future Work</w:t>
       </w:r>
-      <w:bookmarkEnd w:id="18"/>
+      <w:bookmarkEnd w:id="19"/>
     </w:p>
     <w:p>
       <w:pPr>
@@ -4232,11 +4532,11 @@
           <w:numId w:val="11"/>
         </w:numPr>
       </w:pPr>
-      <w:bookmarkStart w:id="19" w:name="_Toc482979242"/>
+      <w:bookmarkStart w:id="20" w:name="_Toc482985555"/>
       <w:r>
         <w:t>References</w:t>
       </w:r>
-      <w:bookmarkEnd w:id="19"/>
+      <w:bookmarkEnd w:id="20"/>
     </w:p>
     <w:p>
       <w:pPr>
@@ -4246,7 +4546,7 @@
           <w:numId w:val="9"/>
         </w:numPr>
       </w:pPr>
-      <w:hyperlink r:id="rId10" w:history="1">
+      <w:hyperlink r:id="rId11" w:history="1">
         <w:r>
           <w:rPr>
             <w:rStyle w:val="Hyperlink"/>
@@ -4276,7 +4576,7 @@
         </w:rPr>
         <w:t xml:space="preserve"> Apache Flink, Accessed on 28/12/2016, </w:t>
       </w:r>
-      <w:hyperlink r:id="rId11" w:history="1">
+      <w:hyperlink r:id="rId12" w:history="1">
         <w:r>
           <w:rPr>
             <w:rStyle w:val="Hyperlink"/>
@@ -4439,7 +4739,7 @@
         </w:rPr>
         <w:t xml:space="preserve">, Accessed on 28/12/2016, </w:t>
       </w:r>
-      <w:hyperlink r:id="rId12" w:history="1">
+      <w:hyperlink r:id="rId13" w:history="1">
         <w:r>
           <w:rPr>
             <w:rStyle w:val="Hyperlink"/>
@@ -4546,7 +4846,7 @@
           <w:u w:val="none"/>
         </w:rPr>
       </w:pPr>
-      <w:hyperlink r:id="rId13" w:anchor="heading=h.j2r3xzajbsl" w:history="1">
+      <w:hyperlink r:id="rId14" w:anchor="heading=h.j2r3xzajbsl" w:history="1">
         <w:r>
           <w:rPr>
             <w:rStyle w:val="Hyperlink"/>
@@ -4569,7 +4869,7 @@
           <w:u w:val="none"/>
         </w:rPr>
       </w:pPr>
-      <w:hyperlink r:id="rId14" w:history="1">
+      <w:hyperlink r:id="rId15" w:history="1">
         <w:r>
           <w:rPr>
             <w:rStyle w:val="Hyperlink"/>
@@ -4592,7 +4892,7 @@
           <w:u w:val="none"/>
         </w:rPr>
       </w:pPr>
-      <w:hyperlink r:id="rId15" w:history="1">
+      <w:hyperlink r:id="rId16" w:history="1">
         <w:r>
           <w:rPr>
             <w:rStyle w:val="Hyperlink"/>
@@ -4615,7 +4915,7 @@
           <w:u w:val="none"/>
         </w:rPr>
       </w:pPr>
-      <w:hyperlink r:id="rId16" w:history="1">
+      <w:hyperlink r:id="rId17" w:history="1">
         <w:r>
           <w:rPr>
             <w:rStyle w:val="Hyperlink"/>
@@ -4638,7 +4938,7 @@
           <w:u w:val="none"/>
         </w:rPr>
       </w:pPr>
-      <w:hyperlink r:id="rId17" w:history="1">
+      <w:hyperlink r:id="rId18" w:history="1">
         <w:r>
           <w:rPr>
             <w:rStyle w:val="Hyperlink"/>
@@ -6433,6 +6733,7 @@
   <w:style w:type="character" w:default="1" w:styleId="DefaultParagraphFont">
     <w:name w:val="Default Paragraph Font"/>
     <w:uiPriority w:val="1"/>
+    <w:semiHidden/>
     <w:unhideWhenUsed/>
   </w:style>
   <w:style w:type="table" w:default="1" w:styleId="TableNormal">
@@ -7340,7 +7641,7 @@
 </file>
 
 <file path=customXml/itemProps2.xml><?xml version="1.0" encoding="utf-8"?>
-<ds:datastoreItem xmlns:ds="http://schemas.openxmlformats.org/officeDocument/2006/customXml" ds:itemID="{FE183621-6302-CD43-9D4D-26EBEE745282}">
+<ds:datastoreItem xmlns:ds="http://schemas.openxmlformats.org/officeDocument/2006/customXml" ds:itemID="{1997F64F-A139-B642-97CC-D5833DE8ACC6}">
   <ds:schemaRefs>
     <ds:schemaRef ds:uri="http://schemas.openxmlformats.org/officeDocument/2006/bibliography"/>
   </ds:schemaRefs>

</xml_diff>